<commit_message>
lat, long function and template updates
</commit_message>
<xml_diff>
--- a/inst/rmarkdown/templates/JVA_template/skeleton/skeleton.docx
+++ b/inst/rmarkdown/templates/JVA_template/skeleton/skeleton.docx
@@ -1,13 +1,13 @@
 
 <file path=word/document.xml><?xml version="1.0" encoding="utf-8"?>
-<w:document xmlns:wpc="http://schemas.microsoft.com/office/word/2010/wordprocessingCanvas" xmlns:mc="http://schemas.openxmlformats.org/markup-compatibility/2006" xmlns:o="urn:schemas-microsoft-com:office:office" xmlns:r="http://schemas.openxmlformats.org/officeDocument/2006/relationships" xmlns:m="http://schemas.openxmlformats.org/officeDocument/2006/math" xmlns:v="urn:schemas-microsoft-com:vml" xmlns:wp14="http://schemas.microsoft.com/office/word/2010/wordprocessingDrawing" xmlns:wp="http://schemas.openxmlformats.org/drawingml/2006/wordprocessingDrawing" xmlns:w10="urn:schemas-microsoft-com:office:word" xmlns:w="http://schemas.openxmlformats.org/wordprocessingml/2006/main" xmlns:w14="http://schemas.microsoft.com/office/word/2010/wordml" xmlns:wpg="http://schemas.microsoft.com/office/word/2010/wordprocessingGroup" xmlns:wpi="http://schemas.microsoft.com/office/word/2010/wordprocessingInk" xmlns:wne="http://schemas.microsoft.com/office/word/2006/wordml" xmlns:wps="http://schemas.microsoft.com/office/word/2010/wordprocessingShape" mc:Ignorable="w14 wp14">
+<w:document xmlns:w="http://schemas.openxmlformats.org/wordprocessingml/2006/main" xmlns:m="http://schemas.openxmlformats.org/officeDocument/2006/math" xmlns:r="http://schemas.openxmlformats.org/officeDocument/2006/relationships" xmlns:o="urn:schemas-microsoft-com:office:office" xmlns:v="urn:schemas-microsoft-com:vml" xmlns:w10="urn:schemas-microsoft-com:office:word" xmlns:a="http://schemas.openxmlformats.org/drawingml/2006/main" xmlns:pic="http://schemas.openxmlformats.org/drawingml/2006/picture" xmlns:wp="http://schemas.openxmlformats.org/drawingml/2006/wordprocessingDrawing">
   <w:body>
     <w:p>
       <w:pPr>
         <w:pStyle w:val="Title"/>
       </w:pPr>
       <w:r>
-        <w:t>Title</w:t>
+        <w:t xml:space="preserve">Title</w:t>
       </w:r>
     </w:p>
     <w:p>
@@ -15,7 +15,7 @@
         <w:pStyle w:val="Subtitle"/>
       </w:pPr>
       <w:r>
-        <w:t>Subtitle</w:t>
+        <w:t xml:space="preserve">Subtitle</w:t>
       </w:r>
     </w:p>
     <w:p>
@@ -23,7 +23,7 @@
         <w:pStyle w:val="Author"/>
       </w:pPr>
       <w:r>
-        <w:t>Author</w:t>
+        <w:t xml:space="preserve">Author</w:t>
       </w:r>
     </w:p>
     <w:p>
@@ -31,69 +31,101 @@
         <w:pStyle w:val="Date"/>
       </w:pPr>
       <w:r>
-        <w:t>Date</w:t>
+        <w:t xml:space="preserve">Date</w:t>
       </w:r>
     </w:p>
     <w:p>
       <w:pPr>
         <w:pStyle w:val="Heading1"/>
       </w:pPr>
-      <w:bookmarkStart w:id="0" w:name="introduction"/>
-      <w:bookmarkEnd w:id="0"/>
-      <w:r>
-        <w:t>Introduction</w:t>
+      <w:bookmarkStart w:id="21" w:name="introduction"/>
+      <w:bookmarkEnd w:id="21"/>
+      <w:r>
+        <w:t xml:space="preserve">Introduction</w:t>
       </w:r>
     </w:p>
     <w:p>
       <w:r>
-        <w:t xml:space="preserve">This is an </w:t>
-      </w:r>
-      <w:hyperlink r:id="rId6">
+        <w:t xml:space="preserve">This is an</w:t>
+      </w:r>
+      <w:r>
+        <w:t xml:space="preserve"> </w:t>
+      </w:r>
+      <w:hyperlink r:id="rId22">
         <w:r>
           <w:rPr>
             <w:rStyle w:val="Link"/>
           </w:rPr>
-          <w:t>R Markdown</w:t>
+          <w:t xml:space="preserve">R Markdown</w:t>
         </w:r>
       </w:hyperlink>
       <w:r>
-        <w:t xml:space="preserve"> template for creating a Word document</w:t>
+        <w:t xml:space="preserve"> </w:t>
+      </w:r>
+      <w:r>
+        <w:t xml:space="preserve">template for creating a Word document. All programming code in</w:t>
+      </w:r>
+      <w:r>
+        <w:t xml:space="preserve"> </w:t>
+      </w:r>
+      <w:hyperlink r:id="rId23">
+        <w:r>
+          <w:rPr>
+            <w:rStyle w:val="Link"/>
+          </w:rPr>
+          <w:t xml:space="preserve">R</w:t>
+        </w:r>
+      </w:hyperlink>
+      <w:r>
+        <w:t xml:space="preserve"> </w:t>
+      </w:r>
+      <w:r>
+        <w:t xml:space="preserve">is shown.</w:t>
       </w:r>
     </w:p>
     <w:p>
       <w:pPr>
         <w:pStyle w:val="Heading1"/>
       </w:pPr>
-      <w:bookmarkStart w:id="1" w:name="tables"/>
-      <w:bookmarkEnd w:id="1"/>
-      <w:r>
-        <w:t>Tables</w:t>
+      <w:bookmarkStart w:id="24" w:name="tables"/>
+      <w:bookmarkEnd w:id="24"/>
+      <w:r>
+        <w:t xml:space="preserve">Tables</w:t>
       </w:r>
     </w:p>
     <w:p>
       <w:r>
-        <w:t xml:space="preserve">You can create tables using simple source code (Table 1) or using the </w:t>
+        <w:t xml:space="preserve">You can create tables using simple source code (Table 1) or using the</w:t>
+      </w:r>
+      <w:r>
+        <w:t xml:space="preserve"> </w:t>
       </w:r>
       <w:r>
         <w:rPr>
-          <w:rStyle w:val="VerbatimChar"/>
+          <w:i/>
         </w:rPr>
-        <w:t>knitr</w:t>
-      </w:r>
-      <w:r>
-        <w:t xml:space="preserve"> function </w:t>
+        <w:t xml:space="preserve">knitr</w:t>
+      </w:r>
+      <w:r>
+        <w:t xml:space="preserve"> </w:t>
+      </w:r>
+      <w:r>
+        <w:t xml:space="preserve">function</w:t>
+      </w:r>
+      <w:r>
+        <w:t xml:space="preserve"> </w:t>
       </w:r>
       <w:r>
         <w:rPr>
-          <w:rStyle w:val="VerbatimChar"/>
+          <w:i/>
         </w:rPr>
-        <w:t>kable</w:t>
+        <w:t xml:space="preserve">kable</w:t>
       </w:r>
       <w:r>
         <w:t xml:space="preserve"> </w:t>
       </w:r>
       <w:r>
-        <w:t>(Table 2).</w:t>
+        <w:t xml:space="preserve">(Table 2).</w:t>
       </w:r>
     </w:p>
     <w:p>
@@ -101,24 +133,33 @@
         <w:rPr>
           <w:b/>
         </w:rPr>
-        <w:t>Table 1.</w:t>
-      </w:r>
-      <w:r>
-        <w:t xml:space="preserve"> First few rows of </w:t>
+        <w:t xml:space="preserve">Table 1.</w:t>
+      </w:r>
+      <w:r>
+        <w:t xml:space="preserve"> </w:t>
+      </w:r>
+      <w:r>
+        <w:t xml:space="preserve">First few rows of</w:t>
+      </w:r>
+      <w:r>
+        <w:t xml:space="preserve"> </w:t>
       </w:r>
       <w:r>
         <w:rPr>
-          <w:rStyle w:val="VerbatimChar"/>
+          <w:i/>
         </w:rPr>
-        <w:t>mtcars</w:t>
-      </w:r>
-      <w:r>
-        <w:t xml:space="preserve"> using simple source code.</w:t>
+        <w:t xml:space="preserve">mtcars</w:t>
+      </w:r>
+      <w:r>
+        <w:t xml:space="preserve"> </w:t>
+      </w:r>
+      <w:r>
+        <w:t xml:space="preserve">using simple source code.</w:t>
       </w:r>
     </w:p>
     <w:p>
       <w:pPr>
-        <w:pStyle w:val="SourceCode1"/>
+        <w:pStyle w:val="SourceCode"/>
       </w:pPr>
       <w:r>
         <w:rPr>
@@ -127,78 +168,58 @@
         <w:t xml:space="preserve">                   mpg cyl disp  hp drat    wt  qsec vs am gear carb</w:t>
       </w:r>
       <w:r>
-        <w:br/>
+        <w:br w:type="textWrapping"/>
       </w:r>
       <w:r>
         <w:rPr>
           <w:rStyle w:val="VerbatimChar"/>
         </w:rPr>
-        <w:t>Mazda RX4         21.0   6  160 110 3.90 2.620 16.46  0  1    4    4</w:t>
-      </w:r>
-      <w:r>
-        <w:br/>
+        <w:t xml:space="preserve">Mazda RX4         21.0   6  160 110 3.90 2.620 16.46  0  1    4    4</w:t>
+      </w:r>
+      <w:r>
+        <w:br w:type="textWrapping"/>
       </w:r>
       <w:r>
         <w:rPr>
           <w:rStyle w:val="VerbatimChar"/>
         </w:rPr>
-        <w:t xml:space="preserve">Mazda RX4 Wag     21.0   6  160 110 3.90 2.875 </w:t>
+        <w:t xml:space="preserve">Mazda RX4 Wag     21.0   6  160 110 3.90 2.875 17.02  0  1    4    4</w:t>
+      </w:r>
+      <w:r>
+        <w:br w:type="textWrapping"/>
       </w:r>
       <w:r>
         <w:rPr>
           <w:rStyle w:val="VerbatimChar"/>
         </w:rPr>
-        <w:t>17.02  0  1    4    4</w:t>
-      </w:r>
-      <w:r>
-        <w:br/>
+        <w:t xml:space="preserve">Datsun 710        22.8   4  108  93 3.85 2.320 18.61  1  1    4    1</w:t>
+      </w:r>
+      <w:r>
+        <w:br w:type="textWrapping"/>
       </w:r>
       <w:r>
         <w:rPr>
           <w:rStyle w:val="VerbatimChar"/>
         </w:rPr>
-        <w:t>Datsun 7</w:t>
-      </w:r>
-      <w:bookmarkStart w:id="2" w:name="_GoBack"/>
-      <w:bookmarkEnd w:id="2"/>
+        <w:t xml:space="preserve">Hornet 4 Drive    21.4   6  258 110 3.08 3.215 19.44  1  0    3    1</w:t>
+      </w:r>
+      <w:r>
+        <w:br w:type="textWrapping"/>
+      </w:r>
       <w:r>
         <w:rPr>
           <w:rStyle w:val="VerbatimChar"/>
         </w:rPr>
-        <w:t>10        22.8   4  108  93 3.85 2.320 18.61  1  1    4    1</w:t>
-      </w:r>
-      <w:r>
-        <w:br/>
+        <w:t xml:space="preserve">Hornet Sportabout 18.7   8  360 175 3.15 3.440 17.02  0  0    3    2</w:t>
+      </w:r>
+      <w:r>
+        <w:br w:type="textWrapping"/>
       </w:r>
       <w:r>
         <w:rPr>
           <w:rStyle w:val="VerbatimChar"/>
         </w:rPr>
-        <w:t>Hornet 4 Drive    21.4   6  258 110 3.08 3.215 19.44  1  0    3    1</w:t>
-      </w:r>
-      <w:r>
-        <w:br/>
-      </w:r>
-      <w:r>
-        <w:rPr>
-          <w:rStyle w:val="VerbatimChar"/>
-        </w:rPr>
-        <w:t>Hornet Sportabout 18.7   8  360 175 3.15 3.440 17.02  0  0    3    2</w:t>
-      </w:r>
-      <w:r>
-        <w:br/>
-      </w:r>
-      <w:r>
-        <w:rPr>
-          <w:rStyle w:val="VerbatimChar"/>
-        </w:rPr>
-        <w:t xml:space="preserve">Valiant           18.1   6 </w:t>
-      </w:r>
-      <w:r>
-        <w:rPr>
-          <w:rStyle w:val="VerbatimChar"/>
-        </w:rPr>
-        <w:t xml:space="preserve"> 225 105 2.76 3.460 20.22  1  0    3    1</w:t>
+        <w:t xml:space="preserve">Valiant           18.1   6  225 105 2.76 3.460 20.22  1  0    3    1</w:t>
       </w:r>
     </w:p>
     <w:p>
@@ -206,55 +227,53 @@
         <w:rPr>
           <w:b/>
         </w:rPr>
-        <w:t>Table 2.</w:t>
-      </w:r>
-      <w:r>
-        <w:t xml:space="preserve"> First few rows of </w:t>
+        <w:t xml:space="preserve">Table 2.</w:t>
+      </w:r>
+      <w:r>
+        <w:t xml:space="preserve"> </w:t>
+      </w:r>
+      <w:r>
+        <w:t xml:space="preserve">First few rows of</w:t>
+      </w:r>
+      <w:r>
+        <w:t xml:space="preserve"> </w:t>
       </w:r>
       <w:r>
         <w:rPr>
-          <w:rStyle w:val="VerbatimChar"/>
+          <w:i/>
         </w:rPr>
-        <w:t>mtcars</w:t>
-      </w:r>
-      <w:r>
-        <w:t xml:space="preserve"> using </w:t>
+        <w:t xml:space="preserve">mtcars</w:t>
+      </w:r>
+      <w:r>
+        <w:t xml:space="preserve"> </w:t>
+      </w:r>
+      <w:r>
+        <w:t xml:space="preserve">using</w:t>
+      </w:r>
+      <w:r>
+        <w:t xml:space="preserve"> </w:t>
       </w:r>
       <w:r>
         <w:rPr>
-          <w:rStyle w:val="VerbatimChar"/>
+          <w:i/>
         </w:rPr>
-        <w:t>kable</w:t>
-      </w:r>
-      <w:r>
-        <w:t>.</w:t>
+        <w:t xml:space="preserve">kable</w:t>
+      </w:r>
+      <w:r>
+        <w:t xml:space="preserve">.</w:t>
       </w:r>
     </w:p>
     <w:tbl>
       <w:tblPr>
-        <w:tblW w:w="0" w:type="pct"/>
-        <w:tblLook w:val="04A0" w:firstRow="1" w:lastRow="0" w:firstColumn="1" w:lastColumn="0" w:noHBand="0" w:noVBand="1"/>
+        <w:tblStyle w:val="TableNormal"/>
+        <w:tblW w:type="pct" w:w="0.0"/>
       </w:tblPr>
-      <w:tblGrid>
-        <w:gridCol w:w="1691"/>
-        <w:gridCol w:w="568"/>
-        <w:gridCol w:w="437"/>
-        <w:gridCol w:w="547"/>
-        <w:gridCol w:w="517"/>
-        <w:gridCol w:w="568"/>
-        <w:gridCol w:w="668"/>
-        <w:gridCol w:w="668"/>
-        <w:gridCol w:w="397"/>
-        <w:gridCol w:w="467"/>
-        <w:gridCol w:w="578"/>
-        <w:gridCol w:w="567"/>
-      </w:tblGrid>
+      <w:tblGrid/>
       <w:tr>
         <w:tc>
           <w:tcPr>
-            <w:tcW w:w="0" w:type="auto"/>
             <w:tcBorders>
-              <w:bottom w:val="single" w:sz="0" w:space="0" w:color="auto"/>
+              <w:bottom w:val="single"/>
             </w:tcBorders>
             <w:vAlign w:val="bottom"/>
           </w:tcPr>
@@ -266,9 +285,8 @@
         </w:tc>
         <w:tc>
           <w:tcPr>
-            <w:tcW w:w="0" w:type="auto"/>
             <w:tcBorders>
-              <w:bottom w:val="single" w:sz="0" w:space="0" w:color="auto"/>
+              <w:bottom w:val="single"/>
             </w:tcBorders>
             <w:vAlign w:val="bottom"/>
           </w:tcPr>
@@ -278,15 +296,14 @@
               <w:jc w:val="right"/>
             </w:pPr>
             <w:r>
-              <w:t>mpg</w:t>
+              <w:t xml:space="preserve">mpg</w:t>
             </w:r>
           </w:p>
         </w:tc>
         <w:tc>
           <w:tcPr>
-            <w:tcW w:w="0" w:type="auto"/>
             <w:tcBorders>
-              <w:bottom w:val="single" w:sz="0" w:space="0" w:color="auto"/>
+              <w:bottom w:val="single"/>
             </w:tcBorders>
             <w:vAlign w:val="bottom"/>
           </w:tcPr>
@@ -296,15 +313,14 @@
               <w:jc w:val="right"/>
             </w:pPr>
             <w:r>
-              <w:t>cyl</w:t>
+              <w:t xml:space="preserve">cyl</w:t>
             </w:r>
           </w:p>
         </w:tc>
         <w:tc>
           <w:tcPr>
-            <w:tcW w:w="0" w:type="auto"/>
             <w:tcBorders>
-              <w:bottom w:val="single" w:sz="0" w:space="0" w:color="auto"/>
+              <w:bottom w:val="single"/>
             </w:tcBorders>
             <w:vAlign w:val="bottom"/>
           </w:tcPr>
@@ -314,15 +330,14 @@
               <w:jc w:val="right"/>
             </w:pPr>
             <w:r>
-              <w:t>disp</w:t>
+              <w:t xml:space="preserve">disp</w:t>
             </w:r>
           </w:p>
         </w:tc>
         <w:tc>
           <w:tcPr>
-            <w:tcW w:w="0" w:type="auto"/>
             <w:tcBorders>
-              <w:bottom w:val="single" w:sz="0" w:space="0" w:color="auto"/>
+              <w:bottom w:val="single"/>
             </w:tcBorders>
             <w:vAlign w:val="bottom"/>
           </w:tcPr>
@@ -332,15 +347,14 @@
               <w:jc w:val="right"/>
             </w:pPr>
             <w:r>
-              <w:t>hp</w:t>
+              <w:t xml:space="preserve">hp</w:t>
             </w:r>
           </w:p>
         </w:tc>
         <w:tc>
           <w:tcPr>
-            <w:tcW w:w="0" w:type="auto"/>
             <w:tcBorders>
-              <w:bottom w:val="single" w:sz="0" w:space="0" w:color="auto"/>
+              <w:bottom w:val="single"/>
             </w:tcBorders>
             <w:vAlign w:val="bottom"/>
           </w:tcPr>
@@ -350,15 +364,14 @@
               <w:jc w:val="right"/>
             </w:pPr>
             <w:r>
-              <w:t>drat</w:t>
+              <w:t xml:space="preserve">drat</w:t>
             </w:r>
           </w:p>
         </w:tc>
         <w:tc>
           <w:tcPr>
-            <w:tcW w:w="0" w:type="auto"/>
             <w:tcBorders>
-              <w:bottom w:val="single" w:sz="0" w:space="0" w:color="auto"/>
+              <w:bottom w:val="single"/>
             </w:tcBorders>
             <w:vAlign w:val="bottom"/>
           </w:tcPr>
@@ -368,15 +381,14 @@
               <w:jc w:val="right"/>
             </w:pPr>
             <w:r>
-              <w:t>wt</w:t>
+              <w:t xml:space="preserve">wt</w:t>
             </w:r>
           </w:p>
         </w:tc>
         <w:tc>
           <w:tcPr>
-            <w:tcW w:w="0" w:type="auto"/>
             <w:tcBorders>
-              <w:bottom w:val="single" w:sz="0" w:space="0" w:color="auto"/>
+              <w:bottom w:val="single"/>
             </w:tcBorders>
             <w:vAlign w:val="bottom"/>
           </w:tcPr>
@@ -386,15 +398,14 @@
               <w:jc w:val="right"/>
             </w:pPr>
             <w:r>
-              <w:t>qsec</w:t>
+              <w:t xml:space="preserve">qsec</w:t>
             </w:r>
           </w:p>
         </w:tc>
         <w:tc>
           <w:tcPr>
-            <w:tcW w:w="0" w:type="auto"/>
             <w:tcBorders>
-              <w:bottom w:val="single" w:sz="0" w:space="0" w:color="auto"/>
+              <w:bottom w:val="single"/>
             </w:tcBorders>
             <w:vAlign w:val="bottom"/>
           </w:tcPr>
@@ -404,15 +415,14 @@
               <w:jc w:val="right"/>
             </w:pPr>
             <w:r>
-              <w:t>vs</w:t>
+              <w:t xml:space="preserve">vs</w:t>
             </w:r>
           </w:p>
         </w:tc>
         <w:tc>
           <w:tcPr>
-            <w:tcW w:w="0" w:type="auto"/>
             <w:tcBorders>
-              <w:bottom w:val="single" w:sz="0" w:space="0" w:color="auto"/>
+              <w:bottom w:val="single"/>
             </w:tcBorders>
             <w:vAlign w:val="bottom"/>
           </w:tcPr>
@@ -422,15 +432,14 @@
               <w:jc w:val="right"/>
             </w:pPr>
             <w:r>
-              <w:t>am</w:t>
+              <w:t xml:space="preserve">am</w:t>
             </w:r>
           </w:p>
         </w:tc>
         <w:tc>
           <w:tcPr>
-            <w:tcW w:w="0" w:type="auto"/>
             <w:tcBorders>
-              <w:bottom w:val="single" w:sz="0" w:space="0" w:color="auto"/>
+              <w:bottom w:val="single"/>
             </w:tcBorders>
             <w:vAlign w:val="bottom"/>
           </w:tcPr>
@@ -440,15 +449,14 @@
               <w:jc w:val="right"/>
             </w:pPr>
             <w:r>
-              <w:t>gear</w:t>
+              <w:t xml:space="preserve">gear</w:t>
             </w:r>
           </w:p>
         </w:tc>
         <w:tc>
           <w:tcPr>
-            <w:tcW w:w="0" w:type="auto"/>
             <w:tcBorders>
-              <w:bottom w:val="single" w:sz="0" w:space="0" w:color="auto"/>
+              <w:bottom w:val="single"/>
             </w:tcBorders>
             <w:vAlign w:val="bottom"/>
           </w:tcPr>
@@ -458,1021 +466,811 @@
               <w:jc w:val="right"/>
             </w:pPr>
             <w:r>
-              <w:t>carb</w:t>
+              <w:t xml:space="preserve">carb</w:t>
             </w:r>
           </w:p>
         </w:tc>
       </w:tr>
       <w:tr>
         <w:tc>
-          <w:tcPr>
-            <w:tcW w:w="0" w:type="auto"/>
-          </w:tcPr>
-          <w:p>
-            <w:pPr>
-              <w:pStyle w:val="Compact"/>
-            </w:pPr>
-            <w:r>
-              <w:t>Mazda RX4</w:t>
-            </w:r>
-          </w:p>
-        </w:tc>
-        <w:tc>
-          <w:tcPr>
-            <w:tcW w:w="0" w:type="auto"/>
-          </w:tcPr>
+          <w:p>
+            <w:pPr>
+              <w:pStyle w:val="Compact"/>
+              <w:jc w:val="left"/>
+            </w:pPr>
+            <w:r>
+              <w:t xml:space="preserve">Mazda RX4</w:t>
+            </w:r>
+          </w:p>
+        </w:tc>
+        <w:tc>
           <w:p>
             <w:pPr>
               <w:pStyle w:val="Compact"/>
               <w:jc w:val="right"/>
             </w:pPr>
             <w:r>
-              <w:t>21.0</w:t>
-            </w:r>
-          </w:p>
-        </w:tc>
-        <w:tc>
-          <w:tcPr>
-            <w:tcW w:w="0" w:type="auto"/>
-          </w:tcPr>
+              <w:t xml:space="preserve">21.0</w:t>
+            </w:r>
+          </w:p>
+        </w:tc>
+        <w:tc>
           <w:p>
             <w:pPr>
               <w:pStyle w:val="Compact"/>
               <w:jc w:val="right"/>
             </w:pPr>
             <w:r>
-              <w:t>6</w:t>
-            </w:r>
-          </w:p>
-        </w:tc>
-        <w:tc>
-          <w:tcPr>
-            <w:tcW w:w="0" w:type="auto"/>
-          </w:tcPr>
+              <w:t xml:space="preserve">6</w:t>
+            </w:r>
+          </w:p>
+        </w:tc>
+        <w:tc>
           <w:p>
             <w:pPr>
               <w:pStyle w:val="Compact"/>
               <w:jc w:val="right"/>
             </w:pPr>
             <w:r>
-              <w:t>160</w:t>
-            </w:r>
-          </w:p>
-        </w:tc>
-        <w:tc>
-          <w:tcPr>
-            <w:tcW w:w="0" w:type="auto"/>
-          </w:tcPr>
+              <w:t xml:space="preserve">160</w:t>
+            </w:r>
+          </w:p>
+        </w:tc>
+        <w:tc>
           <w:p>
             <w:pPr>
               <w:pStyle w:val="Compact"/>
               <w:jc w:val="right"/>
             </w:pPr>
             <w:r>
-              <w:t>110</w:t>
-            </w:r>
-          </w:p>
-        </w:tc>
-        <w:tc>
-          <w:tcPr>
-            <w:tcW w:w="0" w:type="auto"/>
-          </w:tcPr>
+              <w:t xml:space="preserve">110</w:t>
+            </w:r>
+          </w:p>
+        </w:tc>
+        <w:tc>
           <w:p>
             <w:pPr>
               <w:pStyle w:val="Compact"/>
               <w:jc w:val="right"/>
             </w:pPr>
             <w:r>
-              <w:t>3.90</w:t>
-            </w:r>
-          </w:p>
-        </w:tc>
-        <w:tc>
-          <w:tcPr>
-            <w:tcW w:w="0" w:type="auto"/>
-          </w:tcPr>
+              <w:t xml:space="preserve">3.90</w:t>
+            </w:r>
+          </w:p>
+        </w:tc>
+        <w:tc>
           <w:p>
             <w:pPr>
               <w:pStyle w:val="Compact"/>
               <w:jc w:val="right"/>
             </w:pPr>
             <w:r>
-              <w:t>2.620</w:t>
-            </w:r>
-          </w:p>
-        </w:tc>
-        <w:tc>
-          <w:tcPr>
-            <w:tcW w:w="0" w:type="auto"/>
-          </w:tcPr>
+              <w:t xml:space="preserve">2.620</w:t>
+            </w:r>
+          </w:p>
+        </w:tc>
+        <w:tc>
           <w:p>
             <w:pPr>
               <w:pStyle w:val="Compact"/>
               <w:jc w:val="right"/>
             </w:pPr>
             <w:r>
-              <w:t>16.46</w:t>
-            </w:r>
-          </w:p>
-        </w:tc>
-        <w:tc>
-          <w:tcPr>
-            <w:tcW w:w="0" w:type="auto"/>
-          </w:tcPr>
+              <w:t xml:space="preserve">16.46</w:t>
+            </w:r>
+          </w:p>
+        </w:tc>
+        <w:tc>
           <w:p>
             <w:pPr>
               <w:pStyle w:val="Compact"/>
               <w:jc w:val="right"/>
             </w:pPr>
             <w:r>
-              <w:t>0</w:t>
-            </w:r>
-          </w:p>
-        </w:tc>
-        <w:tc>
-          <w:tcPr>
-            <w:tcW w:w="0" w:type="auto"/>
-          </w:tcPr>
+              <w:t xml:space="preserve">0</w:t>
+            </w:r>
+          </w:p>
+        </w:tc>
+        <w:tc>
           <w:p>
             <w:pPr>
               <w:pStyle w:val="Compact"/>
               <w:jc w:val="right"/>
             </w:pPr>
             <w:r>
-              <w:t>1</w:t>
-            </w:r>
-          </w:p>
-        </w:tc>
-        <w:tc>
-          <w:tcPr>
-            <w:tcW w:w="0" w:type="auto"/>
-          </w:tcPr>
+              <w:t xml:space="preserve">1</w:t>
+            </w:r>
+          </w:p>
+        </w:tc>
+        <w:tc>
           <w:p>
             <w:pPr>
               <w:pStyle w:val="Compact"/>
               <w:jc w:val="right"/>
             </w:pPr>
             <w:r>
-              <w:t>4</w:t>
-            </w:r>
-          </w:p>
-        </w:tc>
-        <w:tc>
-          <w:tcPr>
-            <w:tcW w:w="0" w:type="auto"/>
-          </w:tcPr>
+              <w:t xml:space="preserve">4</w:t>
+            </w:r>
+          </w:p>
+        </w:tc>
+        <w:tc>
           <w:p>
             <w:pPr>
               <w:pStyle w:val="Compact"/>
               <w:jc w:val="right"/>
             </w:pPr>
             <w:r>
-              <w:t>4</w:t>
+              <w:t xml:space="preserve">4</w:t>
             </w:r>
           </w:p>
         </w:tc>
       </w:tr>
       <w:tr>
         <w:tc>
-          <w:tcPr>
-            <w:tcW w:w="0" w:type="auto"/>
-          </w:tcPr>
-          <w:p>
-            <w:pPr>
-              <w:pStyle w:val="Compact"/>
-            </w:pPr>
-            <w:r>
-              <w:t>Mazda RX4 Wag</w:t>
-            </w:r>
-          </w:p>
-        </w:tc>
-        <w:tc>
-          <w:tcPr>
-            <w:tcW w:w="0" w:type="auto"/>
-          </w:tcPr>
+          <w:p>
+            <w:pPr>
+              <w:pStyle w:val="Compact"/>
+              <w:jc w:val="left"/>
+            </w:pPr>
+            <w:r>
+              <w:t xml:space="preserve">Mazda RX4 Wag</w:t>
+            </w:r>
+          </w:p>
+        </w:tc>
+        <w:tc>
           <w:p>
             <w:pPr>
               <w:pStyle w:val="Compact"/>
               <w:jc w:val="right"/>
             </w:pPr>
             <w:r>
-              <w:t>21.0</w:t>
-            </w:r>
-          </w:p>
-        </w:tc>
-        <w:tc>
-          <w:tcPr>
-            <w:tcW w:w="0" w:type="auto"/>
-          </w:tcPr>
+              <w:t xml:space="preserve">21.0</w:t>
+            </w:r>
+          </w:p>
+        </w:tc>
+        <w:tc>
           <w:p>
             <w:pPr>
               <w:pStyle w:val="Compact"/>
               <w:jc w:val="right"/>
             </w:pPr>
             <w:r>
-              <w:t>6</w:t>
-            </w:r>
-          </w:p>
-        </w:tc>
-        <w:tc>
-          <w:tcPr>
-            <w:tcW w:w="0" w:type="auto"/>
-          </w:tcPr>
+              <w:t xml:space="preserve">6</w:t>
+            </w:r>
+          </w:p>
+        </w:tc>
+        <w:tc>
           <w:p>
             <w:pPr>
               <w:pStyle w:val="Compact"/>
               <w:jc w:val="right"/>
             </w:pPr>
             <w:r>
-              <w:t>160</w:t>
-            </w:r>
-          </w:p>
-        </w:tc>
-        <w:tc>
-          <w:tcPr>
-            <w:tcW w:w="0" w:type="auto"/>
-          </w:tcPr>
+              <w:t xml:space="preserve">160</w:t>
+            </w:r>
+          </w:p>
+        </w:tc>
+        <w:tc>
           <w:p>
             <w:pPr>
               <w:pStyle w:val="Compact"/>
               <w:jc w:val="right"/>
             </w:pPr>
             <w:r>
-              <w:t>110</w:t>
-            </w:r>
-          </w:p>
-        </w:tc>
-        <w:tc>
-          <w:tcPr>
-            <w:tcW w:w="0" w:type="auto"/>
-          </w:tcPr>
+              <w:t xml:space="preserve">110</w:t>
+            </w:r>
+          </w:p>
+        </w:tc>
+        <w:tc>
           <w:p>
             <w:pPr>
               <w:pStyle w:val="Compact"/>
               <w:jc w:val="right"/>
             </w:pPr>
             <w:r>
-              <w:t>3.90</w:t>
-            </w:r>
-          </w:p>
-        </w:tc>
-        <w:tc>
-          <w:tcPr>
-            <w:tcW w:w="0" w:type="auto"/>
-          </w:tcPr>
+              <w:t xml:space="preserve">3.90</w:t>
+            </w:r>
+          </w:p>
+        </w:tc>
+        <w:tc>
           <w:p>
             <w:pPr>
               <w:pStyle w:val="Compact"/>
               <w:jc w:val="right"/>
             </w:pPr>
             <w:r>
-              <w:t>2.875</w:t>
-            </w:r>
-          </w:p>
-        </w:tc>
-        <w:tc>
-          <w:tcPr>
-            <w:tcW w:w="0" w:type="auto"/>
-          </w:tcPr>
+              <w:t xml:space="preserve">2.875</w:t>
+            </w:r>
+          </w:p>
+        </w:tc>
+        <w:tc>
           <w:p>
             <w:pPr>
               <w:pStyle w:val="Compact"/>
               <w:jc w:val="right"/>
             </w:pPr>
             <w:r>
-              <w:t>17.02</w:t>
-            </w:r>
-          </w:p>
-        </w:tc>
-        <w:tc>
-          <w:tcPr>
-            <w:tcW w:w="0" w:type="auto"/>
-          </w:tcPr>
+              <w:t xml:space="preserve">17.02</w:t>
+            </w:r>
+          </w:p>
+        </w:tc>
+        <w:tc>
           <w:p>
             <w:pPr>
               <w:pStyle w:val="Compact"/>
               <w:jc w:val="right"/>
             </w:pPr>
             <w:r>
-              <w:t>0</w:t>
-            </w:r>
-          </w:p>
-        </w:tc>
-        <w:tc>
-          <w:tcPr>
-            <w:tcW w:w="0" w:type="auto"/>
-          </w:tcPr>
+              <w:t xml:space="preserve">0</w:t>
+            </w:r>
+          </w:p>
+        </w:tc>
+        <w:tc>
           <w:p>
             <w:pPr>
               <w:pStyle w:val="Compact"/>
               <w:jc w:val="right"/>
             </w:pPr>
             <w:r>
-              <w:t>1</w:t>
-            </w:r>
-          </w:p>
-        </w:tc>
-        <w:tc>
-          <w:tcPr>
-            <w:tcW w:w="0" w:type="auto"/>
-          </w:tcPr>
+              <w:t xml:space="preserve">1</w:t>
+            </w:r>
+          </w:p>
+        </w:tc>
+        <w:tc>
           <w:p>
             <w:pPr>
               <w:pStyle w:val="Compact"/>
               <w:jc w:val="right"/>
             </w:pPr>
             <w:r>
-              <w:t>4</w:t>
-            </w:r>
-          </w:p>
-        </w:tc>
-        <w:tc>
-          <w:tcPr>
-            <w:tcW w:w="0" w:type="auto"/>
-          </w:tcPr>
+              <w:t xml:space="preserve">4</w:t>
+            </w:r>
+          </w:p>
+        </w:tc>
+        <w:tc>
           <w:p>
             <w:pPr>
               <w:pStyle w:val="Compact"/>
               <w:jc w:val="right"/>
             </w:pPr>
             <w:r>
-              <w:t>4</w:t>
+              <w:t xml:space="preserve">4</w:t>
             </w:r>
           </w:p>
         </w:tc>
       </w:tr>
       <w:tr>
         <w:tc>
-          <w:tcPr>
-            <w:tcW w:w="0" w:type="auto"/>
-          </w:tcPr>
-          <w:p>
-            <w:pPr>
-              <w:pStyle w:val="Compact"/>
-            </w:pPr>
-            <w:r>
-              <w:t>Datsun 710</w:t>
-            </w:r>
-          </w:p>
-        </w:tc>
-        <w:tc>
-          <w:tcPr>
-            <w:tcW w:w="0" w:type="auto"/>
-          </w:tcPr>
+          <w:p>
+            <w:pPr>
+              <w:pStyle w:val="Compact"/>
+              <w:jc w:val="left"/>
+            </w:pPr>
+            <w:r>
+              <w:t xml:space="preserve">Datsun 710</w:t>
+            </w:r>
+          </w:p>
+        </w:tc>
+        <w:tc>
           <w:p>
             <w:pPr>
               <w:pStyle w:val="Compact"/>
               <w:jc w:val="right"/>
             </w:pPr>
             <w:r>
-              <w:t>22.8</w:t>
-            </w:r>
-          </w:p>
-        </w:tc>
-        <w:tc>
-          <w:tcPr>
-            <w:tcW w:w="0" w:type="auto"/>
-          </w:tcPr>
+              <w:t xml:space="preserve">22.8</w:t>
+            </w:r>
+          </w:p>
+        </w:tc>
+        <w:tc>
           <w:p>
             <w:pPr>
               <w:pStyle w:val="Compact"/>
               <w:jc w:val="right"/>
             </w:pPr>
             <w:r>
-              <w:t>4</w:t>
-            </w:r>
-          </w:p>
-        </w:tc>
-        <w:tc>
-          <w:tcPr>
-            <w:tcW w:w="0" w:type="auto"/>
-          </w:tcPr>
+              <w:t xml:space="preserve">4</w:t>
+            </w:r>
+          </w:p>
+        </w:tc>
+        <w:tc>
           <w:p>
             <w:pPr>
               <w:pStyle w:val="Compact"/>
               <w:jc w:val="right"/>
             </w:pPr>
             <w:r>
-              <w:t>108</w:t>
-            </w:r>
-          </w:p>
-        </w:tc>
-        <w:tc>
-          <w:tcPr>
-            <w:tcW w:w="0" w:type="auto"/>
-          </w:tcPr>
+              <w:t xml:space="preserve">108</w:t>
+            </w:r>
+          </w:p>
+        </w:tc>
+        <w:tc>
           <w:p>
             <w:pPr>
               <w:pStyle w:val="Compact"/>
               <w:jc w:val="right"/>
             </w:pPr>
             <w:r>
-              <w:t>93</w:t>
-            </w:r>
-          </w:p>
-        </w:tc>
-        <w:tc>
-          <w:tcPr>
-            <w:tcW w:w="0" w:type="auto"/>
-          </w:tcPr>
+              <w:t xml:space="preserve">93</w:t>
+            </w:r>
+          </w:p>
+        </w:tc>
+        <w:tc>
           <w:p>
             <w:pPr>
               <w:pStyle w:val="Compact"/>
               <w:jc w:val="right"/>
             </w:pPr>
             <w:r>
-              <w:t>3.85</w:t>
-            </w:r>
-          </w:p>
-        </w:tc>
-        <w:tc>
-          <w:tcPr>
-            <w:tcW w:w="0" w:type="auto"/>
-          </w:tcPr>
+              <w:t xml:space="preserve">3.85</w:t>
+            </w:r>
+          </w:p>
+        </w:tc>
+        <w:tc>
           <w:p>
             <w:pPr>
               <w:pStyle w:val="Compact"/>
               <w:jc w:val="right"/>
             </w:pPr>
             <w:r>
-              <w:t>2.320</w:t>
-            </w:r>
-          </w:p>
-        </w:tc>
-        <w:tc>
-          <w:tcPr>
-            <w:tcW w:w="0" w:type="auto"/>
-          </w:tcPr>
+              <w:t xml:space="preserve">2.320</w:t>
+            </w:r>
+          </w:p>
+        </w:tc>
+        <w:tc>
           <w:p>
             <w:pPr>
               <w:pStyle w:val="Compact"/>
               <w:jc w:val="right"/>
             </w:pPr>
             <w:r>
-              <w:t>18.61</w:t>
-            </w:r>
-          </w:p>
-        </w:tc>
-        <w:tc>
-          <w:tcPr>
-            <w:tcW w:w="0" w:type="auto"/>
-          </w:tcPr>
+              <w:t xml:space="preserve">18.61</w:t>
+            </w:r>
+          </w:p>
+        </w:tc>
+        <w:tc>
           <w:p>
             <w:pPr>
               <w:pStyle w:val="Compact"/>
               <w:jc w:val="right"/>
             </w:pPr>
             <w:r>
-              <w:t>1</w:t>
-            </w:r>
-          </w:p>
-        </w:tc>
-        <w:tc>
-          <w:tcPr>
-            <w:tcW w:w="0" w:type="auto"/>
-          </w:tcPr>
+              <w:t xml:space="preserve">1</w:t>
+            </w:r>
+          </w:p>
+        </w:tc>
+        <w:tc>
           <w:p>
             <w:pPr>
               <w:pStyle w:val="Compact"/>
               <w:jc w:val="right"/>
             </w:pPr>
             <w:r>
-              <w:t>1</w:t>
-            </w:r>
-          </w:p>
-        </w:tc>
-        <w:tc>
-          <w:tcPr>
-            <w:tcW w:w="0" w:type="auto"/>
-          </w:tcPr>
+              <w:t xml:space="preserve">1</w:t>
+            </w:r>
+          </w:p>
+        </w:tc>
+        <w:tc>
           <w:p>
             <w:pPr>
               <w:pStyle w:val="Compact"/>
               <w:jc w:val="right"/>
             </w:pPr>
             <w:r>
-              <w:t>4</w:t>
-            </w:r>
-          </w:p>
-        </w:tc>
-        <w:tc>
-          <w:tcPr>
-            <w:tcW w:w="0" w:type="auto"/>
-          </w:tcPr>
+              <w:t xml:space="preserve">4</w:t>
+            </w:r>
+          </w:p>
+        </w:tc>
+        <w:tc>
           <w:p>
             <w:pPr>
               <w:pStyle w:val="Compact"/>
               <w:jc w:val="right"/>
             </w:pPr>
             <w:r>
-              <w:t>1</w:t>
+              <w:t xml:space="preserve">1</w:t>
             </w:r>
           </w:p>
         </w:tc>
       </w:tr>
       <w:tr>
         <w:tc>
-          <w:tcPr>
-            <w:tcW w:w="0" w:type="auto"/>
-          </w:tcPr>
-          <w:p>
-            <w:pPr>
-              <w:pStyle w:val="Compact"/>
-            </w:pPr>
-            <w:r>
-              <w:t>Hornet 4 Drive</w:t>
-            </w:r>
-          </w:p>
-        </w:tc>
-        <w:tc>
-          <w:tcPr>
-            <w:tcW w:w="0" w:type="auto"/>
-          </w:tcPr>
+          <w:p>
+            <w:pPr>
+              <w:pStyle w:val="Compact"/>
+              <w:jc w:val="left"/>
+            </w:pPr>
+            <w:r>
+              <w:t xml:space="preserve">Hornet 4 Drive</w:t>
+            </w:r>
+          </w:p>
+        </w:tc>
+        <w:tc>
           <w:p>
             <w:pPr>
               <w:pStyle w:val="Compact"/>
               <w:jc w:val="right"/>
             </w:pPr>
             <w:r>
-              <w:t>21.4</w:t>
-            </w:r>
-          </w:p>
-        </w:tc>
-        <w:tc>
-          <w:tcPr>
-            <w:tcW w:w="0" w:type="auto"/>
-          </w:tcPr>
+              <w:t xml:space="preserve">21.4</w:t>
+            </w:r>
+          </w:p>
+        </w:tc>
+        <w:tc>
           <w:p>
             <w:pPr>
               <w:pStyle w:val="Compact"/>
               <w:jc w:val="right"/>
             </w:pPr>
             <w:r>
-              <w:t>6</w:t>
-            </w:r>
-          </w:p>
-        </w:tc>
-        <w:tc>
-          <w:tcPr>
-            <w:tcW w:w="0" w:type="auto"/>
-          </w:tcPr>
+              <w:t xml:space="preserve">6</w:t>
+            </w:r>
+          </w:p>
+        </w:tc>
+        <w:tc>
           <w:p>
             <w:pPr>
               <w:pStyle w:val="Compact"/>
               <w:jc w:val="right"/>
             </w:pPr>
             <w:r>
-              <w:t>258</w:t>
-            </w:r>
-          </w:p>
-        </w:tc>
-        <w:tc>
-          <w:tcPr>
-            <w:tcW w:w="0" w:type="auto"/>
-          </w:tcPr>
+              <w:t xml:space="preserve">258</w:t>
+            </w:r>
+          </w:p>
+        </w:tc>
+        <w:tc>
           <w:p>
             <w:pPr>
               <w:pStyle w:val="Compact"/>
               <w:jc w:val="right"/>
             </w:pPr>
             <w:r>
-              <w:t>110</w:t>
-            </w:r>
-          </w:p>
-        </w:tc>
-        <w:tc>
-          <w:tcPr>
-            <w:tcW w:w="0" w:type="auto"/>
-          </w:tcPr>
+              <w:t xml:space="preserve">110</w:t>
+            </w:r>
+          </w:p>
+        </w:tc>
+        <w:tc>
           <w:p>
             <w:pPr>
               <w:pStyle w:val="Compact"/>
               <w:jc w:val="right"/>
             </w:pPr>
             <w:r>
-              <w:t>3.08</w:t>
-            </w:r>
-          </w:p>
-        </w:tc>
-        <w:tc>
-          <w:tcPr>
-            <w:tcW w:w="0" w:type="auto"/>
-          </w:tcPr>
+              <w:t xml:space="preserve">3.08</w:t>
+            </w:r>
+          </w:p>
+        </w:tc>
+        <w:tc>
           <w:p>
             <w:pPr>
               <w:pStyle w:val="Compact"/>
               <w:jc w:val="right"/>
             </w:pPr>
             <w:r>
-              <w:t>3.215</w:t>
-            </w:r>
-          </w:p>
-        </w:tc>
-        <w:tc>
-          <w:tcPr>
-            <w:tcW w:w="0" w:type="auto"/>
-          </w:tcPr>
+              <w:t xml:space="preserve">3.215</w:t>
+            </w:r>
+          </w:p>
+        </w:tc>
+        <w:tc>
           <w:p>
             <w:pPr>
               <w:pStyle w:val="Compact"/>
               <w:jc w:val="right"/>
             </w:pPr>
             <w:r>
-              <w:t>19.44</w:t>
-            </w:r>
-          </w:p>
-        </w:tc>
-        <w:tc>
-          <w:tcPr>
-            <w:tcW w:w="0" w:type="auto"/>
-          </w:tcPr>
+              <w:t xml:space="preserve">19.44</w:t>
+            </w:r>
+          </w:p>
+        </w:tc>
+        <w:tc>
           <w:p>
             <w:pPr>
               <w:pStyle w:val="Compact"/>
               <w:jc w:val="right"/>
             </w:pPr>
             <w:r>
-              <w:t>1</w:t>
-            </w:r>
-          </w:p>
-        </w:tc>
-        <w:tc>
-          <w:tcPr>
-            <w:tcW w:w="0" w:type="auto"/>
-          </w:tcPr>
+              <w:t xml:space="preserve">1</w:t>
+            </w:r>
+          </w:p>
+        </w:tc>
+        <w:tc>
           <w:p>
             <w:pPr>
               <w:pStyle w:val="Compact"/>
               <w:jc w:val="right"/>
             </w:pPr>
             <w:r>
-              <w:t>0</w:t>
-            </w:r>
-          </w:p>
-        </w:tc>
-        <w:tc>
-          <w:tcPr>
-            <w:tcW w:w="0" w:type="auto"/>
-          </w:tcPr>
+              <w:t xml:space="preserve">0</w:t>
+            </w:r>
+          </w:p>
+        </w:tc>
+        <w:tc>
           <w:p>
             <w:pPr>
               <w:pStyle w:val="Compact"/>
               <w:jc w:val="right"/>
             </w:pPr>
             <w:r>
-              <w:t>3</w:t>
-            </w:r>
-          </w:p>
-        </w:tc>
-        <w:tc>
-          <w:tcPr>
-            <w:tcW w:w="0" w:type="auto"/>
-          </w:tcPr>
+              <w:t xml:space="preserve">3</w:t>
+            </w:r>
+          </w:p>
+        </w:tc>
+        <w:tc>
           <w:p>
             <w:pPr>
               <w:pStyle w:val="Compact"/>
               <w:jc w:val="right"/>
             </w:pPr>
             <w:r>
-              <w:t>1</w:t>
+              <w:t xml:space="preserve">1</w:t>
             </w:r>
           </w:p>
         </w:tc>
       </w:tr>
       <w:tr>
         <w:tc>
-          <w:tcPr>
-            <w:tcW w:w="0" w:type="auto"/>
-          </w:tcPr>
-          <w:p>
-            <w:pPr>
-              <w:pStyle w:val="Compact"/>
-            </w:pPr>
-            <w:r>
-              <w:t>Hornet Sportabout</w:t>
-            </w:r>
-          </w:p>
-        </w:tc>
-        <w:tc>
-          <w:tcPr>
-            <w:tcW w:w="0" w:type="auto"/>
-          </w:tcPr>
+          <w:p>
+            <w:pPr>
+              <w:pStyle w:val="Compact"/>
+              <w:jc w:val="left"/>
+            </w:pPr>
+            <w:r>
+              <w:t xml:space="preserve">Hornet Sportabout</w:t>
+            </w:r>
+          </w:p>
+        </w:tc>
+        <w:tc>
           <w:p>
             <w:pPr>
               <w:pStyle w:val="Compact"/>
               <w:jc w:val="right"/>
             </w:pPr>
             <w:r>
-              <w:t>18.7</w:t>
-            </w:r>
-          </w:p>
-        </w:tc>
-        <w:tc>
-          <w:tcPr>
-            <w:tcW w:w="0" w:type="auto"/>
-          </w:tcPr>
+              <w:t xml:space="preserve">18.7</w:t>
+            </w:r>
+          </w:p>
+        </w:tc>
+        <w:tc>
           <w:p>
             <w:pPr>
               <w:pStyle w:val="Compact"/>
               <w:jc w:val="right"/>
             </w:pPr>
             <w:r>
-              <w:t>8</w:t>
-            </w:r>
-          </w:p>
-        </w:tc>
-        <w:tc>
-          <w:tcPr>
-            <w:tcW w:w="0" w:type="auto"/>
-          </w:tcPr>
+              <w:t xml:space="preserve">8</w:t>
+            </w:r>
+          </w:p>
+        </w:tc>
+        <w:tc>
           <w:p>
             <w:pPr>
               <w:pStyle w:val="Compact"/>
               <w:jc w:val="right"/>
             </w:pPr>
             <w:r>
-              <w:t>360</w:t>
-            </w:r>
-          </w:p>
-        </w:tc>
-        <w:tc>
-          <w:tcPr>
-            <w:tcW w:w="0" w:type="auto"/>
-          </w:tcPr>
+              <w:t xml:space="preserve">360</w:t>
+            </w:r>
+          </w:p>
+        </w:tc>
+        <w:tc>
           <w:p>
             <w:pPr>
               <w:pStyle w:val="Compact"/>
               <w:jc w:val="right"/>
             </w:pPr>
             <w:r>
-              <w:t>175</w:t>
-            </w:r>
-          </w:p>
-        </w:tc>
-        <w:tc>
-          <w:tcPr>
-            <w:tcW w:w="0" w:type="auto"/>
-          </w:tcPr>
+              <w:t xml:space="preserve">175</w:t>
+            </w:r>
+          </w:p>
+        </w:tc>
+        <w:tc>
           <w:p>
             <w:pPr>
               <w:pStyle w:val="Compact"/>
               <w:jc w:val="right"/>
             </w:pPr>
             <w:r>
-              <w:t>3.15</w:t>
-            </w:r>
-          </w:p>
-        </w:tc>
-        <w:tc>
-          <w:tcPr>
-            <w:tcW w:w="0" w:type="auto"/>
-          </w:tcPr>
+              <w:t xml:space="preserve">3.15</w:t>
+            </w:r>
+          </w:p>
+        </w:tc>
+        <w:tc>
           <w:p>
             <w:pPr>
               <w:pStyle w:val="Compact"/>
               <w:jc w:val="right"/>
             </w:pPr>
             <w:r>
-              <w:t>3.440</w:t>
-            </w:r>
-          </w:p>
-        </w:tc>
-        <w:tc>
-          <w:tcPr>
-            <w:tcW w:w="0" w:type="auto"/>
-          </w:tcPr>
+              <w:t xml:space="preserve">3.440</w:t>
+            </w:r>
+          </w:p>
+        </w:tc>
+        <w:tc>
           <w:p>
             <w:pPr>
               <w:pStyle w:val="Compact"/>
               <w:jc w:val="right"/>
             </w:pPr>
             <w:r>
-              <w:t>17.02</w:t>
-            </w:r>
-          </w:p>
-        </w:tc>
-        <w:tc>
-          <w:tcPr>
-            <w:tcW w:w="0" w:type="auto"/>
-          </w:tcPr>
+              <w:t xml:space="preserve">17.02</w:t>
+            </w:r>
+          </w:p>
+        </w:tc>
+        <w:tc>
           <w:p>
             <w:pPr>
               <w:pStyle w:val="Compact"/>
               <w:jc w:val="right"/>
             </w:pPr>
             <w:r>
-              <w:t>0</w:t>
-            </w:r>
-          </w:p>
-        </w:tc>
-        <w:tc>
-          <w:tcPr>
-            <w:tcW w:w="0" w:type="auto"/>
-          </w:tcPr>
+              <w:t xml:space="preserve">0</w:t>
+            </w:r>
+          </w:p>
+        </w:tc>
+        <w:tc>
           <w:p>
             <w:pPr>
               <w:pStyle w:val="Compact"/>
               <w:jc w:val="right"/>
             </w:pPr>
             <w:r>
-              <w:t>0</w:t>
-            </w:r>
-          </w:p>
-        </w:tc>
-        <w:tc>
-          <w:tcPr>
-            <w:tcW w:w="0" w:type="auto"/>
-          </w:tcPr>
+              <w:t xml:space="preserve">0</w:t>
+            </w:r>
+          </w:p>
+        </w:tc>
+        <w:tc>
           <w:p>
             <w:pPr>
               <w:pStyle w:val="Compact"/>
               <w:jc w:val="right"/>
             </w:pPr>
             <w:r>
-              <w:t>3</w:t>
-            </w:r>
-          </w:p>
-        </w:tc>
-        <w:tc>
-          <w:tcPr>
-            <w:tcW w:w="0" w:type="auto"/>
-          </w:tcPr>
+              <w:t xml:space="preserve">3</w:t>
+            </w:r>
+          </w:p>
+        </w:tc>
+        <w:tc>
           <w:p>
             <w:pPr>
               <w:pStyle w:val="Compact"/>
               <w:jc w:val="right"/>
             </w:pPr>
             <w:r>
-              <w:t>2</w:t>
+              <w:t xml:space="preserve">2</w:t>
             </w:r>
           </w:p>
         </w:tc>
       </w:tr>
       <w:tr>
         <w:tc>
-          <w:tcPr>
-            <w:tcW w:w="0" w:type="auto"/>
-          </w:tcPr>
-          <w:p>
-            <w:pPr>
-              <w:pStyle w:val="Compact"/>
-            </w:pPr>
-            <w:r>
-              <w:t>Valiant</w:t>
-            </w:r>
-          </w:p>
-        </w:tc>
-        <w:tc>
-          <w:tcPr>
-            <w:tcW w:w="0" w:type="auto"/>
-          </w:tcPr>
+          <w:p>
+            <w:pPr>
+              <w:pStyle w:val="Compact"/>
+              <w:jc w:val="left"/>
+            </w:pPr>
+            <w:r>
+              <w:t xml:space="preserve">Valiant</w:t>
+            </w:r>
+          </w:p>
+        </w:tc>
+        <w:tc>
           <w:p>
             <w:pPr>
               <w:pStyle w:val="Compact"/>
               <w:jc w:val="right"/>
             </w:pPr>
             <w:r>
-              <w:t>18.1</w:t>
-            </w:r>
-          </w:p>
-        </w:tc>
-        <w:tc>
-          <w:tcPr>
-            <w:tcW w:w="0" w:type="auto"/>
-          </w:tcPr>
+              <w:t xml:space="preserve">18.1</w:t>
+            </w:r>
+          </w:p>
+        </w:tc>
+        <w:tc>
           <w:p>
             <w:pPr>
               <w:pStyle w:val="Compact"/>
               <w:jc w:val="right"/>
             </w:pPr>
             <w:r>
-              <w:t>6</w:t>
-            </w:r>
-          </w:p>
-        </w:tc>
-        <w:tc>
-          <w:tcPr>
-            <w:tcW w:w="0" w:type="auto"/>
-          </w:tcPr>
+              <w:t xml:space="preserve">6</w:t>
+            </w:r>
+          </w:p>
+        </w:tc>
+        <w:tc>
           <w:p>
             <w:pPr>
               <w:pStyle w:val="Compact"/>
               <w:jc w:val="right"/>
             </w:pPr>
             <w:r>
-              <w:t>225</w:t>
-            </w:r>
-          </w:p>
-        </w:tc>
-        <w:tc>
-          <w:tcPr>
-            <w:tcW w:w="0" w:type="auto"/>
-          </w:tcPr>
+              <w:t xml:space="preserve">225</w:t>
+            </w:r>
+          </w:p>
+        </w:tc>
+        <w:tc>
           <w:p>
             <w:pPr>
               <w:pStyle w:val="Compact"/>
               <w:jc w:val="right"/>
             </w:pPr>
             <w:r>
-              <w:t>105</w:t>
-            </w:r>
-          </w:p>
-        </w:tc>
-        <w:tc>
-          <w:tcPr>
-            <w:tcW w:w="0" w:type="auto"/>
-          </w:tcPr>
+              <w:t xml:space="preserve">105</w:t>
+            </w:r>
+          </w:p>
+        </w:tc>
+        <w:tc>
           <w:p>
             <w:pPr>
               <w:pStyle w:val="Compact"/>
               <w:jc w:val="right"/>
             </w:pPr>
             <w:r>
-              <w:t>2.76</w:t>
-            </w:r>
-          </w:p>
-        </w:tc>
-        <w:tc>
-          <w:tcPr>
-            <w:tcW w:w="0" w:type="auto"/>
-          </w:tcPr>
+              <w:t xml:space="preserve">2.76</w:t>
+            </w:r>
+          </w:p>
+        </w:tc>
+        <w:tc>
           <w:p>
             <w:pPr>
               <w:pStyle w:val="Compact"/>
               <w:jc w:val="right"/>
             </w:pPr>
             <w:r>
-              <w:t>3.460</w:t>
-            </w:r>
-          </w:p>
-        </w:tc>
-        <w:tc>
-          <w:tcPr>
-            <w:tcW w:w="0" w:type="auto"/>
-          </w:tcPr>
+              <w:t xml:space="preserve">3.460</w:t>
+            </w:r>
+          </w:p>
+        </w:tc>
+        <w:tc>
           <w:p>
             <w:pPr>
               <w:pStyle w:val="Compact"/>
               <w:jc w:val="right"/>
             </w:pPr>
             <w:r>
-              <w:t>20.22</w:t>
-            </w:r>
-          </w:p>
-        </w:tc>
-        <w:tc>
-          <w:tcPr>
-            <w:tcW w:w="0" w:type="auto"/>
-          </w:tcPr>
+              <w:t xml:space="preserve">20.22</w:t>
+            </w:r>
+          </w:p>
+        </w:tc>
+        <w:tc>
           <w:p>
             <w:pPr>
               <w:pStyle w:val="Compact"/>
               <w:jc w:val="right"/>
             </w:pPr>
             <w:r>
-              <w:t>1</w:t>
-            </w:r>
-          </w:p>
-        </w:tc>
-        <w:tc>
-          <w:tcPr>
-            <w:tcW w:w="0" w:type="auto"/>
-          </w:tcPr>
+              <w:t xml:space="preserve">1</w:t>
+            </w:r>
+          </w:p>
+        </w:tc>
+        <w:tc>
           <w:p>
             <w:pPr>
               <w:pStyle w:val="Compact"/>
               <w:jc w:val="right"/>
             </w:pPr>
             <w:r>
-              <w:t>0</w:t>
-            </w:r>
-          </w:p>
-        </w:tc>
-        <w:tc>
-          <w:tcPr>
-            <w:tcW w:w="0" w:type="auto"/>
-          </w:tcPr>
+              <w:t xml:space="preserve">0</w:t>
+            </w:r>
+          </w:p>
+        </w:tc>
+        <w:tc>
           <w:p>
             <w:pPr>
               <w:pStyle w:val="Compact"/>
               <w:jc w:val="right"/>
             </w:pPr>
             <w:r>
-              <w:t>3</w:t>
-            </w:r>
-          </w:p>
-        </w:tc>
-        <w:tc>
-          <w:tcPr>
-            <w:tcW w:w="0" w:type="auto"/>
-          </w:tcPr>
+              <w:t xml:space="preserve">3</w:t>
+            </w:r>
+          </w:p>
+        </w:tc>
+        <w:tc>
           <w:p>
             <w:pPr>
               <w:pStyle w:val="Compact"/>
               <w:jc w:val="right"/>
             </w:pPr>
             <w:r>
-              <w:t>1</w:t>
+              <w:t xml:space="preserve">1</w:t>
             </w:r>
           </w:p>
         </w:tc>
@@ -1482,40 +1280,151 @@
       <w:pPr>
         <w:pStyle w:val="Heading1"/>
       </w:pPr>
-      <w:bookmarkStart w:id="3" w:name="figures"/>
-      <w:bookmarkEnd w:id="3"/>
-      <w:r>
-        <w:t>Figures</w:t>
+      <w:bookmarkStart w:id="25" w:name="figures"/>
+      <w:bookmarkEnd w:id="25"/>
+      <w:r>
+        <w:t xml:space="preserve">Figures</w:t>
       </w:r>
     </w:p>
     <w:p>
       <w:r>
-        <w:t>You create figures, either using the default size (Figure 1) or a custom size (Figure 2).</w:t>
+        <w:t xml:space="preserve">You create figures, either using the default size (Figure 1) or a custom size (Figure 2).</w:t>
       </w:r>
     </w:p>
     <w:p>
+      <w:pPr>
+        <w:pStyle w:val="SourceCode"/>
+      </w:pPr>
       <w:r>
         <w:rPr>
-          <w:noProof/>
+          <w:rStyle w:val="KeywordTok"/>
         </w:rPr>
-        <w:lastRenderedPageBreak/>
+        <w:t xml:space="preserve">par</w:t>
+      </w:r>
+      <w:r>
+        <w:rPr>
+          <w:rStyle w:val="NormalTok"/>
+        </w:rPr>
+        <w:t xml:space="preserve">(</w:t>
+      </w:r>
+      <w:r>
+        <w:rPr>
+          <w:rStyle w:val="DataTypeTok"/>
+        </w:rPr>
+        <w:t xml:space="preserve">mar=</w:t>
+      </w:r>
+      <w:r>
+        <w:rPr>
+          <w:rStyle w:val="KeywordTok"/>
+        </w:rPr>
+        <w:t xml:space="preserve">c</w:t>
+      </w:r>
+      <w:r>
+        <w:rPr>
+          <w:rStyle w:val="NormalTok"/>
+        </w:rPr>
+        <w:t xml:space="preserve">(</w:t>
+      </w:r>
+      <w:r>
+        <w:rPr>
+          <w:rStyle w:val="DecValTok"/>
+        </w:rPr>
+        <w:t xml:space="preserve">4</w:t>
+      </w:r>
+      <w:r>
+        <w:rPr>
+          <w:rStyle w:val="NormalTok"/>
+        </w:rPr>
+        <w:t xml:space="preserve">, </w:t>
+      </w:r>
+      <w:r>
+        <w:rPr>
+          <w:rStyle w:val="DecValTok"/>
+        </w:rPr>
+        <w:t xml:space="preserve">4</w:t>
+      </w:r>
+      <w:r>
+        <w:rPr>
+          <w:rStyle w:val="NormalTok"/>
+        </w:rPr>
+        <w:t xml:space="preserve">, </w:t>
+      </w:r>
+      <w:r>
+        <w:rPr>
+          <w:rStyle w:val="DecValTok"/>
+        </w:rPr>
+        <w:t xml:space="preserve">1</w:t>
+      </w:r>
+      <w:r>
+        <w:rPr>
+          <w:rStyle w:val="NormalTok"/>
+        </w:rPr>
+        <w:t xml:space="preserve">, </w:t>
+      </w:r>
+      <w:r>
+        <w:rPr>
+          <w:rStyle w:val="DecValTok"/>
+        </w:rPr>
+        <w:t xml:space="preserve">1</w:t>
+      </w:r>
+      <w:r>
+        <w:rPr>
+          <w:rStyle w:val="NormalTok"/>
+        </w:rPr>
+        <w:t xml:space="preserve">), </w:t>
+      </w:r>
+      <w:r>
+        <w:rPr>
+          <w:rStyle w:val="DataTypeTok"/>
+        </w:rPr>
+        <w:t xml:space="preserve">las=</w:t>
+      </w:r>
+      <w:r>
+        <w:rPr>
+          <w:rStyle w:val="DecValTok"/>
+        </w:rPr>
+        <w:t xml:space="preserve">1</w:t>
+      </w:r>
+      <w:r>
+        <w:rPr>
+          <w:rStyle w:val="NormalTok"/>
+        </w:rPr>
+        <w:t xml:space="preserve">)</w:t>
+      </w:r>
+      <w:r>
+        <w:br w:type="textWrapping"/>
+      </w:r>
+      <w:r>
+        <w:rPr>
+          <w:rStyle w:val="KeywordTok"/>
+        </w:rPr>
+        <w:t xml:space="preserve">plot</w:t>
+      </w:r>
+      <w:r>
+        <w:rPr>
+          <w:rStyle w:val="NormalTok"/>
+        </w:rPr>
+        <w:t xml:space="preserve">(cars)</w:t>
+      </w:r>
+    </w:p>
+    <w:p>
+      <w:r>
         <w:drawing>
-          <wp:inline distT="0" distB="0" distL="0" distR="0">
+          <wp:inline>
             <wp:extent cx="3695700" cy="3695700"/>
-            <wp:effectExtent l="0" t="0" r="0" b="0"/>
-            <wp:docPr id="1" name="Picture"/>
-            <wp:cNvGraphicFramePr/>
-            <a:graphic xmlns:a="http://schemas.openxmlformats.org/drawingml/2006/main">
+            <wp:effectExtent b="0" l="0" r="0" t="0"/>
+            <wp:docPr descr="" id="1" name="Picture"/>
+            <a:graphic>
               <a:graphicData uri="http://schemas.openxmlformats.org/drawingml/2006/picture">
-                <pic:pic xmlns:pic="http://schemas.openxmlformats.org/drawingml/2006/picture">
+                <pic:pic>
                   <pic:nvPicPr>
-                    <pic:cNvPr id="0" name="Picture" descr="skeleton_files/figure-docx/unnamed-chunk-4-1.png"/>
+                    <pic:cNvPr descr="Figs/unnamed-chunk-3-1.png" id="0" name="Picture"/>
                     <pic:cNvPicPr>
-                      <a:picLocks noChangeAspect="1" noChangeArrowheads="1"/>
+                      <a:picLocks noChangeArrowheads="1" noChangeAspect="1"/>
                     </pic:cNvPicPr>
                   </pic:nvPicPr>
                   <pic:blipFill>
-                    <a:blip r:embed="rId7"/>
+                    <a:blip r:embed="rId26"/>
                     <a:stretch>
                       <a:fillRect/>
                     </a:stretch>
@@ -1547,43 +1456,161 @@
         <w:rPr>
           <w:b/>
         </w:rPr>
-        <w:t>Figure 1.</w:t>
-      </w:r>
-      <w:r>
-        <w:t xml:space="preserve"> Simple plot of </w:t>
+        <w:t xml:space="preserve">Figure 1.</w:t>
+      </w:r>
+      <w:r>
+        <w:t xml:space="preserve"> </w:t>
+      </w:r>
+      <w:r>
+        <w:t xml:space="preserve">Simple plot of</w:t>
+      </w:r>
+      <w:r>
+        <w:t xml:space="preserve"> </w:t>
       </w:r>
       <w:r>
         <w:rPr>
-          <w:rStyle w:val="VerbatimChar"/>
+          <w:i/>
         </w:rPr>
-        <w:t>cars</w:t>
-      </w:r>
-      <w:r>
-        <w:t>, default size.</w:t>
+        <w:t xml:space="preserve">cars</w:t>
+      </w:r>
+      <w:r>
+        <w:t xml:space="preserve">, default size.</w:t>
       </w:r>
     </w:p>
     <w:p>
+      <w:pPr>
+        <w:pStyle w:val="SourceCode"/>
+      </w:pPr>
       <w:r>
         <w:rPr>
-          <w:noProof/>
+          <w:rStyle w:val="KeywordTok"/>
         </w:rPr>
+        <w:t xml:space="preserve">par</w:t>
+      </w:r>
+      <w:r>
+        <w:rPr>
+          <w:rStyle w:val="NormalTok"/>
+        </w:rPr>
+        <w:t xml:space="preserve">(</w:t>
+      </w:r>
+      <w:r>
+        <w:rPr>
+          <w:rStyle w:val="DataTypeTok"/>
+        </w:rPr>
+        <w:t xml:space="preserve">mar=</w:t>
+      </w:r>
+      <w:r>
+        <w:rPr>
+          <w:rStyle w:val="KeywordTok"/>
+        </w:rPr>
+        <w:t xml:space="preserve">c</w:t>
+      </w:r>
+      <w:r>
+        <w:rPr>
+          <w:rStyle w:val="NormalTok"/>
+        </w:rPr>
+        <w:t xml:space="preserve">(</w:t>
+      </w:r>
+      <w:r>
+        <w:rPr>
+          <w:rStyle w:val="DecValTok"/>
+        </w:rPr>
+        <w:t xml:space="preserve">4</w:t>
+      </w:r>
+      <w:r>
+        <w:rPr>
+          <w:rStyle w:val="NormalTok"/>
+        </w:rPr>
+        <w:t xml:space="preserve">, </w:t>
+      </w:r>
+      <w:r>
+        <w:rPr>
+          <w:rStyle w:val="DecValTok"/>
+        </w:rPr>
+        <w:t xml:space="preserve">4</w:t>
+      </w:r>
+      <w:r>
+        <w:rPr>
+          <w:rStyle w:val="NormalTok"/>
+        </w:rPr>
+        <w:t xml:space="preserve">, </w:t>
+      </w:r>
+      <w:r>
+        <w:rPr>
+          <w:rStyle w:val="DecValTok"/>
+        </w:rPr>
+        <w:t xml:space="preserve">1</w:t>
+      </w:r>
+      <w:r>
+        <w:rPr>
+          <w:rStyle w:val="NormalTok"/>
+        </w:rPr>
+        <w:t xml:space="preserve">, </w:t>
+      </w:r>
+      <w:r>
+        <w:rPr>
+          <w:rStyle w:val="DecValTok"/>
+        </w:rPr>
+        <w:t xml:space="preserve">1</w:t>
+      </w:r>
+      <w:r>
+        <w:rPr>
+          <w:rStyle w:val="NormalTok"/>
+        </w:rPr>
+        <w:t xml:space="preserve">), </w:t>
+      </w:r>
+      <w:r>
+        <w:rPr>
+          <w:rStyle w:val="DataTypeTok"/>
+        </w:rPr>
+        <w:t xml:space="preserve">las=</w:t>
+      </w:r>
+      <w:r>
+        <w:rPr>
+          <w:rStyle w:val="DecValTok"/>
+        </w:rPr>
+        <w:t xml:space="preserve">1</w:t>
+      </w:r>
+      <w:r>
+        <w:rPr>
+          <w:rStyle w:val="NormalTok"/>
+        </w:rPr>
+        <w:t xml:space="preserve">)</w:t>
+      </w:r>
+      <w:r>
+        <w:br w:type="textWrapping"/>
+      </w:r>
+      <w:r>
+        <w:rPr>
+          <w:rStyle w:val="KeywordTok"/>
+        </w:rPr>
+        <w:t xml:space="preserve">plot</w:t>
+      </w:r>
+      <w:r>
+        <w:rPr>
+          <w:rStyle w:val="NormalTok"/>
+        </w:rPr>
+        <w:t xml:space="preserve">(cars)</w:t>
+      </w:r>
+    </w:p>
+    <w:p>
+      <w:r>
         <w:drawing>
-          <wp:inline distT="0" distB="0" distL="0" distR="0">
+          <wp:inline>
             <wp:extent cx="2768600" cy="2768600"/>
-            <wp:effectExtent l="0" t="0" r="0" b="0"/>
-            <wp:docPr id="2" name="Picture"/>
-            <wp:cNvGraphicFramePr/>
-            <a:graphic xmlns:a="http://schemas.openxmlformats.org/drawingml/2006/main">
+            <wp:effectExtent b="0" l="0" r="0" t="0"/>
+            <wp:docPr descr="" id="1" name="Picture"/>
+            <a:graphic>
               <a:graphicData uri="http://schemas.openxmlformats.org/drawingml/2006/picture">
-                <pic:pic xmlns:pic="http://schemas.openxmlformats.org/drawingml/2006/picture">
+                <pic:pic>
                   <pic:nvPicPr>
-                    <pic:cNvPr id="0" name="Picture" descr="skeleton_files/figure-docx/unnamed-chunk-5-1.png"/>
+                    <pic:cNvPr descr="Figs/unnamed-chunk-5-1.png" id="0" name="Picture"/>
                     <pic:cNvPicPr>
-                      <a:picLocks noChangeAspect="1" noChangeArrowheads="1"/>
+                      <a:picLocks noChangeArrowheads="1" noChangeAspect="1"/>
                     </pic:cNvPicPr>
                   </pic:nvPicPr>
                   <pic:blipFill>
-                    <a:blip r:embed="rId8"/>
+                    <a:blip r:embed="rId27"/>
                     <a:stretch>
                       <a:fillRect/>
                     </a:stretch>
@@ -1615,224 +1642,243 @@
         <w:rPr>
           <w:b/>
         </w:rPr>
-        <w:t>Figure 2.</w:t>
-      </w:r>
-      <w:r>
-        <w:t xml:space="preserve"> Simple plot of </w:t>
+        <w:t xml:space="preserve">Figure 2.</w:t>
+      </w:r>
+      <w:r>
+        <w:t xml:space="preserve"> </w:t>
+      </w:r>
+      <w:r>
+        <w:t xml:space="preserve">Simple plot of</w:t>
+      </w:r>
+      <w:r>
+        <w:t xml:space="preserve"> </w:t>
       </w:r>
       <w:r>
         <w:rPr>
-          <w:rStyle w:val="VerbatimChar"/>
+          <w:i/>
         </w:rPr>
-        <w:t>cars</w:t>
-      </w:r>
-      <w:r>
-        <w:t>, custom size.</w:t>
+        <w:t xml:space="preserve">cars</w:t>
+      </w:r>
+      <w:r>
+        <w:t xml:space="preserve">, custom size.</w:t>
       </w:r>
     </w:p>
     <w:p>
       <w:pPr>
         <w:pStyle w:val="Heading1"/>
       </w:pPr>
-      <w:bookmarkStart w:id="4" w:name="miscellany"/>
-      <w:bookmarkEnd w:id="4"/>
-      <w:r>
-        <w:lastRenderedPageBreak/>
-        <w:t>Miscellany</w:t>
+      <w:bookmarkStart w:id="28" w:name="miscellany"/>
+      <w:bookmarkEnd w:id="28"/>
+      <w:r>
+        <w:t xml:space="preserve">Miscellany</w:t>
       </w:r>
     </w:p>
     <w:p>
       <w:pPr>
         <w:pStyle w:val="Heading2"/>
       </w:pPr>
-      <w:bookmarkStart w:id="5" w:name="header-fonts"/>
-      <w:bookmarkEnd w:id="5"/>
-      <w:r>
-        <w:t>Header fonts</w:t>
+      <w:bookmarkStart w:id="29" w:name="header-fonts"/>
+      <w:bookmarkEnd w:id="29"/>
+      <w:r>
+        <w:t xml:space="preserve">Header fonts</w:t>
       </w:r>
     </w:p>
     <w:p>
       <w:pPr>
         <w:pStyle w:val="Heading3"/>
       </w:pPr>
-      <w:bookmarkStart w:id="6" w:name="header-3"/>
-      <w:bookmarkEnd w:id="6"/>
-      <w:r>
-        <w:t>Header 3</w:t>
+      <w:bookmarkStart w:id="30" w:name="header-3"/>
+      <w:bookmarkEnd w:id="30"/>
+      <w:r>
+        <w:t xml:space="preserve">Header 3</w:t>
       </w:r>
     </w:p>
     <w:p>
       <w:pPr>
         <w:pStyle w:val="Heading4"/>
       </w:pPr>
-      <w:bookmarkStart w:id="7" w:name="header-4"/>
-      <w:bookmarkEnd w:id="7"/>
-      <w:r>
-        <w:t>Header 4</w:t>
+      <w:bookmarkStart w:id="31" w:name="header-4"/>
+      <w:bookmarkEnd w:id="31"/>
+      <w:r>
+        <w:t xml:space="preserve">Header 4</w:t>
       </w:r>
     </w:p>
     <w:p>
       <w:pPr>
         <w:pStyle w:val="Heading5"/>
       </w:pPr>
-      <w:bookmarkStart w:id="8" w:name="header-5"/>
-      <w:bookmarkEnd w:id="8"/>
-      <w:r>
-        <w:t>Header 5</w:t>
+      <w:bookmarkStart w:id="32" w:name="header-5"/>
+      <w:bookmarkEnd w:id="32"/>
+      <w:r>
+        <w:t xml:space="preserve">Header 5</w:t>
       </w:r>
     </w:p>
     <w:p>
-      <w:bookmarkStart w:id="9" w:name="header-6"/>
-      <w:bookmarkEnd w:id="9"/>
-      <w:r>
-        <w:t>Header 6</w:t>
+      <w:pPr>
+        <w:pStyle w:val="Heading6"/>
+      </w:pPr>
+      <w:bookmarkStart w:id="33" w:name="header-6"/>
+      <w:bookmarkEnd w:id="33"/>
+      <w:r>
+        <w:t xml:space="preserve">Header 6</w:t>
       </w:r>
     </w:p>
     <w:p>
       <w:pPr>
         <w:pStyle w:val="Heading1"/>
       </w:pPr>
-      <w:bookmarkStart w:id="10" w:name="lists"/>
-      <w:bookmarkEnd w:id="10"/>
-      <w:r>
-        <w:t>Lists</w:t>
+      <w:bookmarkStart w:id="34" w:name="lists"/>
+      <w:bookmarkEnd w:id="34"/>
+      <w:r>
+        <w:t xml:space="preserve">Lists</w:t>
       </w:r>
     </w:p>
     <w:p>
       <w:r>
-        <w:t>Unordered List:</w:t>
+        <w:t xml:space="preserve">Unordered List:</w:t>
       </w:r>
     </w:p>
     <w:p>
       <w:pPr>
         <w:pStyle w:val="Compact"/>
         <w:numPr>
+          <w:numId w:val="1001"/>
           <w:ilvl w:val="0"/>
-          <w:numId w:val="41"/>
         </w:numPr>
       </w:pPr>
       <w:r>
-        <w:t>This item</w:t>
+        <w:t xml:space="preserve">This item</w:t>
       </w:r>
     </w:p>
     <w:p>
       <w:pPr>
         <w:pStyle w:val="Compact"/>
         <w:numPr>
+          <w:numId w:val="1001"/>
           <w:ilvl w:val="0"/>
-          <w:numId w:val="41"/>
         </w:numPr>
       </w:pPr>
       <w:r>
-        <w:t>That item</w:t>
+        <w:t xml:space="preserve">That item</w:t>
       </w:r>
     </w:p>
     <w:p>
       <w:pPr>
         <w:pStyle w:val="Compact"/>
         <w:numPr>
+          <w:numId w:val="1002"/>
           <w:ilvl w:val="1"/>
-          <w:numId w:val="42"/>
         </w:numPr>
       </w:pPr>
       <w:r>
-        <w:t>A that subitem</w:t>
+        <w:t xml:space="preserve">A that subitem</w:t>
       </w:r>
     </w:p>
     <w:p>
       <w:r>
-        <w:t>Ordered List:</w:t>
+        <w:t xml:space="preserve">Ordered List:</w:t>
       </w:r>
     </w:p>
     <w:p>
       <w:pPr>
         <w:pStyle w:val="Compact"/>
         <w:numPr>
+          <w:numId w:val="1003"/>
           <w:ilvl w:val="0"/>
-          <w:numId w:val="43"/>
         </w:numPr>
       </w:pPr>
       <w:r>
-        <w:t>Item 1</w:t>
+        <w:t xml:space="preserve">Item 1</w:t>
       </w:r>
     </w:p>
     <w:p>
       <w:pPr>
         <w:pStyle w:val="Compact"/>
         <w:numPr>
+          <w:numId w:val="1004"/>
           <w:ilvl w:val="1"/>
-          <w:numId w:val="44"/>
         </w:numPr>
       </w:pPr>
       <w:r>
-        <w:t>Sub item a</w:t>
+        <w:t xml:space="preserve">Sub item a</w:t>
       </w:r>
     </w:p>
     <w:p>
       <w:pPr>
         <w:pStyle w:val="Compact"/>
         <w:numPr>
+          <w:numId w:val="1004"/>
           <w:ilvl w:val="1"/>
-          <w:numId w:val="44"/>
         </w:numPr>
       </w:pPr>
       <w:r>
-        <w:t>Sub item b</w:t>
+        <w:t xml:space="preserve">Sub item b</w:t>
       </w:r>
     </w:p>
     <w:p>
       <w:pPr>
         <w:pStyle w:val="Compact"/>
         <w:numPr>
+          <w:numId w:val="1003"/>
           <w:ilvl w:val="0"/>
-          <w:numId w:val="43"/>
         </w:numPr>
       </w:pPr>
       <w:r>
-        <w:t>Item 2</w:t>
+        <w:t xml:space="preserve">Item 2</w:t>
       </w:r>
     </w:p>
     <w:p>
       <w:r>
-        <w:t xml:space="preserve">You can write </w:t>
-      </w:r>
-      <w:hyperlink r:id="rId9">
+        <w:t xml:space="preserve">You can write</w:t>
+      </w:r>
+      <w:r>
+        <w:t xml:space="preserve"> </w:t>
+      </w:r>
+      <w:hyperlink r:id="rId35">
         <w:r>
           <w:rPr>
             <w:rStyle w:val="Link"/>
           </w:rPr>
-          <w:t>equations</w:t>
+          <w:t xml:space="preserve">equations</w:t>
         </w:r>
       </w:hyperlink>
       <w:r>
-        <w:t xml:space="preserve">, either inline, </w:t>
+        <w:t xml:space="preserve">, either inline,</w:t>
+      </w:r>
+      <w:r>
+        <w:t xml:space="preserve"> </w:t>
       </w:r>
       <m:oMath>
         <m:r>
           <m:rPr>
             <m:sty m:val="p"/>
           </m:rPr>
-          <w:rPr>
-            <w:rFonts w:ascii="Cambria Math" w:hAnsi="Cambria Math"/>
-          </w:rPr>
-          <m:t>A=π*</m:t>
+          <m:t>A</m:t>
+        </m:r>
+        <m:r>
+          <m:rPr>
+            <m:sty m:val="p"/>
+          </m:rPr>
+          <m:t>=</m:t>
+        </m:r>
+        <m:r>
+          <m:rPr>
+            <m:sty m:val="p"/>
+          </m:rPr>
+          <m:t>π</m:t>
+        </m:r>
+        <m:r>
+          <m:rPr>
+            <m:sty m:val="p"/>
+          </m:rPr>
+          <m:t>*</m:t>
         </m:r>
         <m:sSup>
-          <m:sSupPr>
-            <m:ctrlPr>
-              <w:rPr>
-                <w:rFonts w:ascii="Cambria Math" w:hAnsi="Cambria Math"/>
-              </w:rPr>
-            </m:ctrlPr>
-          </m:sSupPr>
           <m:e>
             <m:r>
               <m:rPr>
                 <m:sty m:val="p"/>
               </m:rPr>
-              <w:rPr>
-                <w:rFonts w:ascii="Cambria Math" w:hAnsi="Cambria Math"/>
-              </w:rPr>
               <m:t>r</m:t>
             </m:r>
           </m:e>
@@ -1841,19 +1887,13 @@
               <m:rPr>
                 <m:sty m:val="p"/>
               </m:rPr>
-              <w:rPr>
-                <w:rFonts w:ascii="Cambria Math" w:hAnsi="Cambria Math"/>
-              </w:rPr>
               <m:t>2</m:t>
             </m:r>
           </m:sup>
         </m:sSup>
       </m:oMath>
       <w:r>
-        <w:t>, or cente</w:t>
-      </w:r>
-      <w:r>
-        <w:t>red,</w:t>
+        <w:t xml:space="preserve">, or centered,</w:t>
       </w:r>
     </w:p>
     <w:p>
@@ -1865,20 +1905,12 @@
           <m:bar>
             <m:barPr>
               <m:pos m:val="top"/>
-              <m:ctrlPr>
-                <w:rPr>
-                  <w:rFonts w:ascii="Cambria Math" w:hAnsi="Cambria Math"/>
-                </w:rPr>
-              </m:ctrlPr>
             </m:barPr>
             <m:e>
               <m:r>
                 <m:rPr>
                   <m:sty m:val="p"/>
                 </m:rPr>
-                <w:rPr>
-                  <w:rFonts w:ascii="Cambria Math" w:hAnsi="Cambria Math"/>
-                </w:rPr>
                 <m:t>x</m:t>
               </m:r>
             </m:e>
@@ -1887,27 +1919,17 @@
             <m:rPr>
               <m:sty m:val="p"/>
             </m:rPr>
-            <w:rPr>
-              <w:rFonts w:ascii="Cambria Math" w:hAnsi="Cambria Math"/>
-            </w:rPr>
             <m:t>=</m:t>
           </m:r>
           <m:f>
             <m:fPr>
-              <m:ctrlPr>
-                <w:rPr>
-                  <w:rFonts w:ascii="Cambria Math" w:hAnsi="Cambria Math"/>
-                </w:rPr>
-              </m:ctrlPr>
+              <m:type m:val="bar"/>
             </m:fPr>
             <m:num>
               <m:r>
                 <m:rPr>
                   <m:sty m:val="p"/>
                 </m:rPr>
-                <w:rPr>
-                  <w:rFonts w:ascii="Cambria Math" w:hAnsi="Cambria Math"/>
-                </w:rPr>
                 <m:t>1</m:t>
               </m:r>
             </m:num>
@@ -1916,9 +1938,6 @@
                 <m:rPr>
                   <m:sty m:val="p"/>
                 </m:rPr>
-                <w:rPr>
-                  <w:rFonts w:ascii="Cambria Math" w:hAnsi="Cambria Math"/>
-                </w:rPr>
                 <m:t>n</m:t>
               </m:r>
             </m:den>
@@ -1927,51 +1946,16 @@
             <m:naryPr>
               <m:chr m:val="∑"/>
               <m:limLoc m:val="undOvr"/>
-              <m:ctrlPr>
-                <w:rPr>
-                  <w:rFonts w:ascii="Cambria Math" w:hAnsi="Cambria Math"/>
-                </w:rPr>
-              </m:ctrlPr>
+              <m:supHide m:val="off"/>
+              <m:supHide m:val="off"/>
             </m:naryPr>
-            <m:sub>
-              <m:r>
-                <m:rPr>
-                  <m:sty m:val="p"/>
-                </m:rPr>
-                <w:rPr>
-                  <w:rFonts w:ascii="Cambria Math" w:hAnsi="Cambria Math"/>
-                </w:rPr>
-                <m:t>i=1</m:t>
-              </m:r>
-            </m:sub>
-            <m:sup>
-              <m:r>
-                <m:rPr>
-                  <m:sty m:val="p"/>
-                </m:rPr>
-                <w:rPr>
-                  <w:rFonts w:ascii="Cambria Math" w:hAnsi="Cambria Math"/>
-                </w:rPr>
-                <m:t>n</m:t>
-              </m:r>
-            </m:sup>
             <m:e>
               <m:sSub>
-                <m:sSubPr>
-                  <m:ctrlPr>
-                    <w:rPr>
-                      <w:rFonts w:ascii="Cambria Math" w:hAnsi="Cambria Math"/>
-                    </w:rPr>
-                  </m:ctrlPr>
-                </m:sSubPr>
                 <m:e>
                   <m:r>
                     <m:rPr>
                       <m:sty m:val="p"/>
                     </m:rPr>
-                    <w:rPr>
-                      <w:rFonts w:ascii="Cambria Math" w:hAnsi="Cambria Math"/>
-                    </w:rPr>
                     <m:t>x</m:t>
                   </m:r>
                 </m:e>
@@ -1980,22 +1964,44 @@
                     <m:rPr>
                       <m:sty m:val="p"/>
                     </m:rPr>
-                    <w:rPr>
-                      <w:rFonts w:ascii="Cambria Math" w:hAnsi="Cambria Math"/>
-                    </w:rPr>
                     <m:t>i</m:t>
                   </m:r>
                 </m:sub>
               </m:sSub>
             </m:e>
+            <m:sub>
+              <m:r>
+                <m:rPr>
+                  <m:sty m:val="p"/>
+                </m:rPr>
+                <m:t>i</m:t>
+              </m:r>
+              <m:r>
+                <m:rPr>
+                  <m:sty m:val="p"/>
+                </m:rPr>
+                <m:t>=</m:t>
+              </m:r>
+              <m:r>
+                <m:rPr>
+                  <m:sty m:val="p"/>
+                </m:rPr>
+                <m:t>1</m:t>
+              </m:r>
+            </m:sub>
+            <m:sup>
+              <m:r>
+                <m:rPr>
+                  <m:sty m:val="p"/>
+                </m:rPr>
+                <m:t>n</m:t>
+              </m:r>
+            </m:sup>
           </m:nary>
           <m:r>
             <m:rPr>
               <m:sty m:val="p"/>
             </m:rPr>
-            <w:rPr>
-              <w:rFonts w:ascii="Cambria Math" w:hAnsi="Cambria Math"/>
-            </w:rPr>
             <m:t>.</m:t>
           </m:r>
         </m:oMath>
@@ -2003,40 +2009,67 @@
     </w:p>
     <w:p>
       <w:r>
-        <w:t>You can write superscripts, R</w:t>
+        <w:t xml:space="preserve">You can write</w:t>
+      </w:r>
+      <w:r>
+        <w:t xml:space="preserve"> </w:t>
+      </w:r>
+      <w:r>
+        <w:rPr>
+          <w:b/>
+        </w:rPr>
+        <w:t xml:space="preserve">bold</w:t>
+      </w:r>
+      <w:r>
+        <w:t xml:space="preserve">,</w:t>
+      </w:r>
+      <w:r>
+        <w:t xml:space="preserve"> </w:t>
+      </w:r>
+      <w:r>
+        <w:rPr>
+          <w:i/>
+        </w:rPr>
+        <w:t xml:space="preserve">italics</w:t>
+      </w:r>
+      <w:r>
+        <w:t xml:space="preserve">, superscripts, R</w:t>
       </w:r>
       <w:r>
         <w:rPr>
           <w:vertAlign w:val="superscript"/>
         </w:rPr>
-        <w:t>2</w:t>
-      </w:r>
-      <w:r>
-        <w:t>, subscripts, X</w:t>
+        <w:t xml:space="preserve">2</w:t>
+      </w:r>
+      <w:r>
+        <w:t xml:space="preserve">, subscripts, X</w:t>
       </w:r>
       <w:r>
         <w:rPr>
           <w:vertAlign w:val="subscript"/>
         </w:rPr>
-        <w:t>ij</w:t>
-      </w:r>
-      <w:r>
-        <w:t xml:space="preserve">. You can </w:t>
+        <w:t xml:space="preserve">ij</w:t>
+      </w:r>
+      <w:r>
+        <w:t xml:space="preserve">. You can</w:t>
+      </w:r>
+      <w:r>
+        <w:t xml:space="preserve"> </w:t>
       </w:r>
       <w:r>
         <w:rPr>
           <w:strike/>
         </w:rPr>
-        <w:t>cross things out</w:t>
-      </w:r>
-      <w:r>
-        <w:t>. And you can draw a horizontal line.</w:t>
+        <w:t xml:space="preserve">cross things out</w:t>
+      </w:r>
+      <w:r>
+        <w:t xml:space="preserve">. And you can draw a horizontal line.</w:t>
       </w:r>
     </w:p>
     <w:p>
       <w:r>
         <w:pict>
-          <v:rect id="_x0000_i1025" style="width:0;height:1.5pt" o:hralign="center" o:hrstd="t" o:hr="t"/>
+          <v:rect style="width:0;height:1.5pt" o:hralign="center" o:hrstd="t" o:hr="t"/>
         </w:pict>
       </w:r>
     </w:p>
@@ -2045,19 +2078,22 @@
         <w:pStyle w:val="BlockQuote"/>
       </w:pPr>
       <w:r>
-        <w:t xml:space="preserve">Block quote for a long piece of indented text. When you click the </w:t>
+        <w:t xml:space="preserve">Block quote for a long piece of indented text. When you click the</w:t>
+      </w:r>
+      <w:r>
+        <w:t xml:space="preserve"> </w:t>
       </w:r>
       <w:r>
         <w:rPr>
           <w:b/>
         </w:rPr>
-        <w:t>Knit</w:t>
+        <w:t xml:space="preserve">Knit</w:t>
       </w:r>
       <w:r>
         <w:t xml:space="preserve"> </w:t>
       </w:r>
       <w:r>
-        <w:t>button a document will be generated that includes both content as well as the output of any embedded R code chunks within the document.</w:t>
+        <w:t xml:space="preserve">button a document will be generated that includes both content as well as the output of any embedded R code chunks within the document.</w:t>
       </w:r>
     </w:p>
     <w:sectPr>
@@ -2069,6 +2105,10 @@
 </w:document>
 </file>
 
+<file path=word/footnotes.xml><?xml version="1.0" encoding="utf-8"?>
+<w:footnotes xmlns:w="http://schemas.openxmlformats.org/wordprocessingml/2006/main" xmlns:m="http://schemas.openxmlformats.org/officeDocument/2006/math" xmlns:r="http://schemas.openxmlformats.org/officeDocument/2006/relationships" xmlns:o="urn:schemas-microsoft-com:office:office" xmlns:v="urn:schemas-microsoft-com:vml" xmlns:w10="urn:schemas-microsoft-com:office:word" xmlns:a="http://schemas.openxmlformats.org/drawingml/2006/main" xmlns:pic="http://schemas.openxmlformats.org/drawingml/2006/picture" xmlns:wp="http://schemas.openxmlformats.org/drawingml/2006/wordprocessingDrawing"/>
+</file>
+
 <file path=word/numbering.xml><?xml version="1.0" encoding="utf-8"?>
 <w:numbering xmlns:wpc="http://schemas.microsoft.com/office/word/2010/wordprocessingCanvas" xmlns:mc="http://schemas.openxmlformats.org/markup-compatibility/2006" xmlns:o="urn:schemas-microsoft-com:office:office" xmlns:r="http://schemas.openxmlformats.org/officeDocument/2006/relationships" xmlns:m="http://schemas.openxmlformats.org/officeDocument/2006/math" xmlns:v="urn:schemas-microsoft-com:vml" xmlns:wp14="http://schemas.microsoft.com/office/word/2010/wordprocessingDrawing" xmlns:wp="http://schemas.openxmlformats.org/drawingml/2006/wordprocessingDrawing" xmlns:w10="urn:schemas-microsoft-com:office:word" xmlns:w="http://schemas.openxmlformats.org/wordprocessingml/2006/main" xmlns:w14="http://schemas.microsoft.com/office/word/2010/wordml" xmlns:wpg="http://schemas.microsoft.com/office/word/2010/wordprocessingGroup" xmlns:wpi="http://schemas.microsoft.com/office/word/2010/wordprocessingInk" xmlns:wne="http://schemas.microsoft.com/office/word/2006/wordml" xmlns:wps="http://schemas.microsoft.com/office/word/2010/wordprocessingShape" mc:Ignorable="w14 wp14">
   <w:abstractNum w:abstractNumId="0">
@@ -2348,105 +2388,6 @@
     </w:lvl>
   </w:abstractNum>
   <w:abstractNum w:abstractNumId="3">
-    <w:nsid w:val="A701A423"/>
-    <w:multiLevelType w:val="multilevel"/>
-    <w:tmpl w:val="0E4AA01C"/>
-    <w:lvl w:ilvl="0">
-      <w:start w:val="1"/>
-      <w:numFmt w:val="lowerLetter"/>
-      <w:lvlText w:val="%1."/>
-      <w:lvlJc w:val="left"/>
-      <w:pPr>
-        <w:tabs>
-          <w:tab w:val="num" w:pos="0"/>
-        </w:tabs>
-        <w:ind w:left="480" w:hanging="480"/>
-      </w:pPr>
-    </w:lvl>
-    <w:lvl w:ilvl="1">
-      <w:start w:val="1"/>
-      <w:numFmt w:val="lowerLetter"/>
-      <w:lvlText w:val="%2."/>
-      <w:lvlJc w:val="left"/>
-      <w:pPr>
-        <w:tabs>
-          <w:tab w:val="num" w:pos="720"/>
-        </w:tabs>
-        <w:ind w:left="1200" w:hanging="480"/>
-      </w:pPr>
-    </w:lvl>
-    <w:lvl w:ilvl="2">
-      <w:start w:val="1"/>
-      <w:numFmt w:val="lowerLetter"/>
-      <w:lvlText w:val="%3."/>
-      <w:lvlJc w:val="left"/>
-      <w:pPr>
-        <w:tabs>
-          <w:tab w:val="num" w:pos="1440"/>
-        </w:tabs>
-        <w:ind w:left="1920" w:hanging="480"/>
-      </w:pPr>
-    </w:lvl>
-    <w:lvl w:ilvl="3">
-      <w:start w:val="1"/>
-      <w:numFmt w:val="lowerLetter"/>
-      <w:lvlText w:val="%4."/>
-      <w:lvlJc w:val="left"/>
-      <w:pPr>
-        <w:tabs>
-          <w:tab w:val="num" w:pos="2160"/>
-        </w:tabs>
-        <w:ind w:left="2640" w:hanging="480"/>
-      </w:pPr>
-    </w:lvl>
-    <w:lvl w:ilvl="4">
-      <w:start w:val="1"/>
-      <w:numFmt w:val="lowerLetter"/>
-      <w:lvlText w:val="%5."/>
-      <w:lvlJc w:val="left"/>
-      <w:pPr>
-        <w:tabs>
-          <w:tab w:val="num" w:pos="2880"/>
-        </w:tabs>
-        <w:ind w:left="3360" w:hanging="480"/>
-      </w:pPr>
-    </w:lvl>
-    <w:lvl w:ilvl="5">
-      <w:start w:val="1"/>
-      <w:numFmt w:val="lowerLetter"/>
-      <w:lvlText w:val="%6."/>
-      <w:lvlJc w:val="left"/>
-      <w:pPr>
-        <w:tabs>
-          <w:tab w:val="num" w:pos="3600"/>
-        </w:tabs>
-        <w:ind w:left="4080" w:hanging="480"/>
-      </w:pPr>
-    </w:lvl>
-    <w:lvl w:ilvl="6">
-      <w:start w:val="1"/>
-      <w:numFmt w:val="lowerLetter"/>
-      <w:lvlText w:val="%7."/>
-      <w:lvlJc w:val="left"/>
-      <w:pPr>
-        <w:tabs>
-          <w:tab w:val="num" w:pos="4320"/>
-        </w:tabs>
-        <w:ind w:left="4800" w:hanging="480"/>
-      </w:pPr>
-    </w:lvl>
-    <w:lvl w:ilvl="7">
-      <w:numFmt w:val="decimal"/>
-      <w:lvlText w:val=""/>
-      <w:lvlJc w:val="left"/>
-    </w:lvl>
-    <w:lvl w:ilvl="8">
-      <w:numFmt w:val="decimal"/>
-      <w:lvlText w:val=""/>
-      <w:lvlJc w:val="left"/>
-    </w:lvl>
-  </w:abstractNum>
-  <w:abstractNum w:abstractNumId="4">
     <w:nsid w:val="ABAA1FE0"/>
     <w:multiLevelType w:val="multilevel"/>
     <w:tmpl w:val="12EA0442"/>
@@ -2545,99 +2486,7 @@
       <w:lvlJc w:val="left"/>
     </w:lvl>
   </w:abstractNum>
-  <w:abstractNum w:abstractNumId="5">
-    <w:nsid w:val="CA2A34FB"/>
-    <w:multiLevelType w:val="multilevel"/>
-    <w:tmpl w:val="56B0259C"/>
-    <w:lvl w:ilvl="0">
-      <w:numFmt w:val="bullet"/>
-      <w:lvlText w:val=" "/>
-      <w:lvlJc w:val="left"/>
-      <w:pPr>
-        <w:tabs>
-          <w:tab w:val="num" w:pos="0"/>
-        </w:tabs>
-        <w:ind w:left="480" w:hanging="480"/>
-      </w:pPr>
-    </w:lvl>
-    <w:lvl w:ilvl="1">
-      <w:numFmt w:val="bullet"/>
-      <w:lvlText w:val=" "/>
-      <w:lvlJc w:val="left"/>
-      <w:pPr>
-        <w:tabs>
-          <w:tab w:val="num" w:pos="720"/>
-        </w:tabs>
-        <w:ind w:left="1200" w:hanging="480"/>
-      </w:pPr>
-    </w:lvl>
-    <w:lvl w:ilvl="2">
-      <w:numFmt w:val="bullet"/>
-      <w:lvlText w:val=" "/>
-      <w:lvlJc w:val="left"/>
-      <w:pPr>
-        <w:tabs>
-          <w:tab w:val="num" w:pos="1440"/>
-        </w:tabs>
-        <w:ind w:left="1920" w:hanging="480"/>
-      </w:pPr>
-    </w:lvl>
-    <w:lvl w:ilvl="3">
-      <w:numFmt w:val="bullet"/>
-      <w:lvlText w:val=" "/>
-      <w:lvlJc w:val="left"/>
-      <w:pPr>
-        <w:tabs>
-          <w:tab w:val="num" w:pos="2160"/>
-        </w:tabs>
-        <w:ind w:left="2640" w:hanging="480"/>
-      </w:pPr>
-    </w:lvl>
-    <w:lvl w:ilvl="4">
-      <w:numFmt w:val="bullet"/>
-      <w:lvlText w:val=" "/>
-      <w:lvlJc w:val="left"/>
-      <w:pPr>
-        <w:tabs>
-          <w:tab w:val="num" w:pos="2880"/>
-        </w:tabs>
-        <w:ind w:left="3360" w:hanging="480"/>
-      </w:pPr>
-    </w:lvl>
-    <w:lvl w:ilvl="5">
-      <w:numFmt w:val="bullet"/>
-      <w:lvlText w:val=" "/>
-      <w:lvlJc w:val="left"/>
-      <w:pPr>
-        <w:tabs>
-          <w:tab w:val="num" w:pos="3600"/>
-        </w:tabs>
-        <w:ind w:left="4080" w:hanging="480"/>
-      </w:pPr>
-    </w:lvl>
-    <w:lvl w:ilvl="6">
-      <w:numFmt w:val="bullet"/>
-      <w:lvlText w:val=" "/>
-      <w:lvlJc w:val="left"/>
-      <w:pPr>
-        <w:tabs>
-          <w:tab w:val="num" w:pos="4320"/>
-        </w:tabs>
-        <w:ind w:left="4800" w:hanging="480"/>
-      </w:pPr>
-    </w:lvl>
-    <w:lvl w:ilvl="7">
-      <w:numFmt w:val="decimal"/>
-      <w:lvlText w:val=""/>
-      <w:lvlJc w:val="left"/>
-    </w:lvl>
-    <w:lvl w:ilvl="8">
-      <w:numFmt w:val="decimal"/>
-      <w:lvlText w:val=""/>
-      <w:lvlJc w:val="left"/>
-    </w:lvl>
-  </w:abstractNum>
-  <w:abstractNum w:abstractNumId="6">
+  <w:abstractNum w:abstractNumId="4">
     <w:nsid w:val="CCEFD8F3"/>
     <w:multiLevelType w:val="multilevel"/>
     <w:tmpl w:val="EB9EC648"/>
@@ -2729,7 +2578,7 @@
       <w:lvlJc w:val="left"/>
     </w:lvl>
   </w:abstractNum>
-  <w:abstractNum w:abstractNumId="7">
+  <w:abstractNum w:abstractNumId="5">
     <w:nsid w:val="D4E8E21D"/>
     <w:multiLevelType w:val="multilevel"/>
     <w:tmpl w:val="CFC092AC"/>
@@ -2828,7 +2677,7 @@
       <w:lvlJc w:val="left"/>
     </w:lvl>
   </w:abstractNum>
-  <w:abstractNum w:abstractNumId="8">
+  <w:abstractNum w:abstractNumId="6">
     <w:nsid w:val="DA384EC1"/>
     <w:multiLevelType w:val="multilevel"/>
     <w:tmpl w:val="20D88AF2"/>
@@ -2920,99 +2769,7 @@
       <w:lvlJc w:val="left"/>
     </w:lvl>
   </w:abstractNum>
-  <w:abstractNum w:abstractNumId="9">
-    <w:nsid w:val="DDB196C7"/>
-    <w:multiLevelType w:val="multilevel"/>
-    <w:tmpl w:val="28FEFE32"/>
-    <w:lvl w:ilvl="0">
-      <w:numFmt w:val="bullet"/>
-      <w:lvlText w:val="•"/>
-      <w:lvlJc w:val="left"/>
-      <w:pPr>
-        <w:tabs>
-          <w:tab w:val="num" w:pos="0"/>
-        </w:tabs>
-        <w:ind w:left="480" w:hanging="480"/>
-      </w:pPr>
-    </w:lvl>
-    <w:lvl w:ilvl="1">
-      <w:numFmt w:val="bullet"/>
-      <w:lvlText w:val="–"/>
-      <w:lvlJc w:val="left"/>
-      <w:pPr>
-        <w:tabs>
-          <w:tab w:val="num" w:pos="720"/>
-        </w:tabs>
-        <w:ind w:left="1200" w:hanging="480"/>
-      </w:pPr>
-    </w:lvl>
-    <w:lvl w:ilvl="2">
-      <w:numFmt w:val="bullet"/>
-      <w:lvlText w:val="•"/>
-      <w:lvlJc w:val="left"/>
-      <w:pPr>
-        <w:tabs>
-          <w:tab w:val="num" w:pos="1440"/>
-        </w:tabs>
-        <w:ind w:left="1920" w:hanging="480"/>
-      </w:pPr>
-    </w:lvl>
-    <w:lvl w:ilvl="3">
-      <w:numFmt w:val="bullet"/>
-      <w:lvlText w:val="–"/>
-      <w:lvlJc w:val="left"/>
-      <w:pPr>
-        <w:tabs>
-          <w:tab w:val="num" w:pos="2160"/>
-        </w:tabs>
-        <w:ind w:left="2640" w:hanging="480"/>
-      </w:pPr>
-    </w:lvl>
-    <w:lvl w:ilvl="4">
-      <w:numFmt w:val="bullet"/>
-      <w:lvlText w:val="•"/>
-      <w:lvlJc w:val="left"/>
-      <w:pPr>
-        <w:tabs>
-          <w:tab w:val="num" w:pos="2880"/>
-        </w:tabs>
-        <w:ind w:left="3360" w:hanging="480"/>
-      </w:pPr>
-    </w:lvl>
-    <w:lvl w:ilvl="5">
-      <w:numFmt w:val="bullet"/>
-      <w:lvlText w:val="–"/>
-      <w:lvlJc w:val="left"/>
-      <w:pPr>
-        <w:tabs>
-          <w:tab w:val="num" w:pos="3600"/>
-        </w:tabs>
-        <w:ind w:left="4080" w:hanging="480"/>
-      </w:pPr>
-    </w:lvl>
-    <w:lvl w:ilvl="6">
-      <w:numFmt w:val="bullet"/>
-      <w:lvlText w:val="•"/>
-      <w:lvlJc w:val="left"/>
-      <w:pPr>
-        <w:tabs>
-          <w:tab w:val="num" w:pos="4320"/>
-        </w:tabs>
-        <w:ind w:left="4800" w:hanging="480"/>
-      </w:pPr>
-    </w:lvl>
-    <w:lvl w:ilvl="7">
-      <w:numFmt w:val="decimal"/>
-      <w:lvlText w:val=""/>
-      <w:lvlJc w:val="left"/>
-    </w:lvl>
-    <w:lvl w:ilvl="8">
-      <w:numFmt w:val="decimal"/>
-      <w:lvlText w:val=""/>
-      <w:lvlJc w:val="left"/>
-    </w:lvl>
-  </w:abstractNum>
-  <w:abstractNum w:abstractNumId="10">
+  <w:abstractNum w:abstractNumId="7">
     <w:nsid w:val="E17F69BA"/>
     <w:multiLevelType w:val="multilevel"/>
     <w:tmpl w:val="CFFCB40A"/>
@@ -3104,7 +2861,7 @@
       <w:lvlJc w:val="left"/>
     </w:lvl>
   </w:abstractNum>
-  <w:abstractNum w:abstractNumId="11">
+  <w:abstractNum w:abstractNumId="8">
     <w:nsid w:val="E2CE6F59"/>
     <w:multiLevelType w:val="multilevel"/>
     <w:tmpl w:val="698A5604"/>
@@ -3203,7 +2960,7 @@
       <w:lvlJc w:val="left"/>
     </w:lvl>
   </w:abstractNum>
-  <w:abstractNum w:abstractNumId="12">
+  <w:abstractNum w:abstractNumId="9">
     <w:nsid w:val="E9927DBA"/>
     <w:multiLevelType w:val="multilevel"/>
     <w:tmpl w:val="D13A5BB6"/>
@@ -3295,7 +3052,7 @@
       <w:lvlJc w:val="left"/>
     </w:lvl>
   </w:abstractNum>
-  <w:abstractNum w:abstractNumId="13">
+  <w:abstractNum w:abstractNumId="10">
     <w:nsid w:val="EF7FA9E3"/>
     <w:multiLevelType w:val="multilevel"/>
     <w:tmpl w:val="A5E02A7C"/>
@@ -3394,7 +3151,7 @@
       <w:lvlJc w:val="left"/>
     </w:lvl>
   </w:abstractNum>
-  <w:abstractNum w:abstractNumId="14">
+  <w:abstractNum w:abstractNumId="11">
     <w:nsid w:val="F05B9881"/>
     <w:multiLevelType w:val="multilevel"/>
     <w:tmpl w:val="43A20ACC"/>
@@ -3486,7 +3243,7 @@
       <w:lvlJc w:val="left"/>
     </w:lvl>
   </w:abstractNum>
-  <w:abstractNum w:abstractNumId="15">
+  <w:abstractNum w:abstractNumId="12">
     <w:nsid w:val="F5C36504"/>
     <w:multiLevelType w:val="multilevel"/>
     <w:tmpl w:val="6674F268"/>
@@ -3578,7 +3335,7 @@
       <w:lvlJc w:val="left"/>
     </w:lvl>
   </w:abstractNum>
-  <w:abstractNum w:abstractNumId="16">
+  <w:abstractNum w:abstractNumId="13">
     <w:nsid w:val="F7616C07"/>
     <w:multiLevelType w:val="multilevel"/>
     <w:tmpl w:val="DDEC4868"/>
@@ -3670,7 +3427,7 @@
       <w:lvlJc w:val="left"/>
     </w:lvl>
   </w:abstractNum>
-  <w:abstractNum w:abstractNumId="17">
+  <w:abstractNum w:abstractNumId="14">
     <w:nsid w:val="FEB9B035"/>
     <w:multiLevelType w:val="multilevel"/>
     <w:tmpl w:val="7D96427A"/>
@@ -3762,10 +3519,10 @@
       <w:lvlJc w:val="left"/>
     </w:lvl>
   </w:abstractNum>
-  <w:abstractNum w:abstractNumId="18">
+  <w:abstractNum w:abstractNumId="15">
     <w:nsid w:val="FFFFFF7C"/>
     <w:multiLevelType w:val="singleLevel"/>
-    <w:tmpl w:val="DF788406"/>
+    <w:tmpl w:val="9C4EE6D4"/>
     <w:lvl w:ilvl="0">
       <w:start w:val="1"/>
       <w:numFmt w:val="decimal"/>
@@ -3779,10 +3536,10 @@
       </w:pPr>
     </w:lvl>
   </w:abstractNum>
-  <w:abstractNum w:abstractNumId="19">
+  <w:abstractNum w:abstractNumId="16">
     <w:nsid w:val="FFFFFF7D"/>
     <w:multiLevelType w:val="singleLevel"/>
-    <w:tmpl w:val="D1E4D898"/>
+    <w:tmpl w:val="41D85F30"/>
     <w:lvl w:ilvl="0">
       <w:start w:val="1"/>
       <w:numFmt w:val="decimal"/>
@@ -3796,10 +3553,10 @@
       </w:pPr>
     </w:lvl>
   </w:abstractNum>
-  <w:abstractNum w:abstractNumId="20">
+  <w:abstractNum w:abstractNumId="17">
     <w:nsid w:val="FFFFFF7E"/>
     <w:multiLevelType w:val="singleLevel"/>
-    <w:tmpl w:val="6270D610"/>
+    <w:tmpl w:val="63BC81D6"/>
     <w:lvl w:ilvl="0">
       <w:start w:val="1"/>
       <w:numFmt w:val="decimal"/>
@@ -3813,10 +3570,10 @@
       </w:pPr>
     </w:lvl>
   </w:abstractNum>
-  <w:abstractNum w:abstractNumId="21">
+  <w:abstractNum w:abstractNumId="18">
     <w:nsid w:val="FFFFFF7F"/>
     <w:multiLevelType w:val="singleLevel"/>
-    <w:tmpl w:val="1F0ED4BA"/>
+    <w:tmpl w:val="055C096A"/>
     <w:lvl w:ilvl="0">
       <w:start w:val="1"/>
       <w:numFmt w:val="decimal"/>
@@ -3830,10 +3587,10 @@
       </w:pPr>
     </w:lvl>
   </w:abstractNum>
-  <w:abstractNum w:abstractNumId="22">
+  <w:abstractNum w:abstractNumId="19">
     <w:nsid w:val="FFFFFF80"/>
     <w:multiLevelType w:val="singleLevel"/>
-    <w:tmpl w:val="48D0D1A0"/>
+    <w:tmpl w:val="B0B81FF8"/>
     <w:lvl w:ilvl="0">
       <w:start w:val="1"/>
       <w:numFmt w:val="bullet"/>
@@ -3850,10 +3607,10 @@
       </w:rPr>
     </w:lvl>
   </w:abstractNum>
-  <w:abstractNum w:abstractNumId="23">
+  <w:abstractNum w:abstractNumId="20">
     <w:nsid w:val="FFFFFF81"/>
     <w:multiLevelType w:val="singleLevel"/>
-    <w:tmpl w:val="DF903616"/>
+    <w:tmpl w:val="AB2E894A"/>
     <w:lvl w:ilvl="0">
       <w:start w:val="1"/>
       <w:numFmt w:val="bullet"/>
@@ -3870,10 +3627,10 @@
       </w:rPr>
     </w:lvl>
   </w:abstractNum>
-  <w:abstractNum w:abstractNumId="24">
+  <w:abstractNum w:abstractNumId="21">
     <w:nsid w:val="FFFFFF82"/>
     <w:multiLevelType w:val="singleLevel"/>
-    <w:tmpl w:val="43EAEF8A"/>
+    <w:tmpl w:val="C15C8F6C"/>
     <w:lvl w:ilvl="0">
       <w:start w:val="1"/>
       <w:numFmt w:val="bullet"/>
@@ -3890,10 +3647,10 @@
       </w:rPr>
     </w:lvl>
   </w:abstractNum>
-  <w:abstractNum w:abstractNumId="25">
+  <w:abstractNum w:abstractNumId="22">
     <w:nsid w:val="FFFFFF83"/>
     <w:multiLevelType w:val="singleLevel"/>
-    <w:tmpl w:val="6074AF6A"/>
+    <w:tmpl w:val="3D0AFBEC"/>
     <w:lvl w:ilvl="0">
       <w:start w:val="1"/>
       <w:numFmt w:val="bullet"/>
@@ -3910,10 +3667,10 @@
       </w:rPr>
     </w:lvl>
   </w:abstractNum>
-  <w:abstractNum w:abstractNumId="26">
+  <w:abstractNum w:abstractNumId="23">
     <w:nsid w:val="FFFFFF88"/>
     <w:multiLevelType w:val="singleLevel"/>
-    <w:tmpl w:val="46CC50B2"/>
+    <w:tmpl w:val="F60CC17A"/>
     <w:lvl w:ilvl="0">
       <w:start w:val="1"/>
       <w:numFmt w:val="decimal"/>
@@ -3927,10 +3684,10 @@
       </w:pPr>
     </w:lvl>
   </w:abstractNum>
-  <w:abstractNum w:abstractNumId="27">
+  <w:abstractNum w:abstractNumId="24">
     <w:nsid w:val="FFFFFF89"/>
     <w:multiLevelType w:val="singleLevel"/>
-    <w:tmpl w:val="143E05D6"/>
+    <w:tmpl w:val="906C14A4"/>
     <w:lvl w:ilvl="0">
       <w:start w:val="1"/>
       <w:numFmt w:val="bullet"/>
@@ -3947,7 +3704,7 @@
       </w:rPr>
     </w:lvl>
   </w:abstractNum>
-  <w:abstractNum w:abstractNumId="28">
+  <w:abstractNum w:abstractNumId="25">
     <w:nsid w:val="135B7150"/>
     <w:multiLevelType w:val="multilevel"/>
     <w:tmpl w:val="A7F4DDE8"/>
@@ -4039,7 +3796,7 @@
       <w:lvlJc w:val="left"/>
     </w:lvl>
   </w:abstractNum>
-  <w:abstractNum w:abstractNumId="29">
+  <w:abstractNum w:abstractNumId="26">
     <w:nsid w:val="173245B7"/>
     <w:multiLevelType w:val="multilevel"/>
     <w:tmpl w:val="C61E15B2"/>
@@ -4131,7 +3888,7 @@
       <w:lvlJc w:val="left"/>
     </w:lvl>
   </w:abstractNum>
-  <w:abstractNum w:abstractNumId="30">
+  <w:abstractNum w:abstractNumId="27">
     <w:nsid w:val="1FA9C42F"/>
     <w:multiLevelType w:val="multilevel"/>
     <w:tmpl w:val="A29E2A9C"/>
@@ -4230,7 +3987,7 @@
       <w:lvlJc w:val="left"/>
     </w:lvl>
   </w:abstractNum>
-  <w:abstractNum w:abstractNumId="31">
+  <w:abstractNum w:abstractNumId="28">
     <w:nsid w:val="365397F8"/>
     <w:multiLevelType w:val="multilevel"/>
     <w:tmpl w:val="5584113E"/>
@@ -4322,7 +4079,7 @@
       <w:lvlJc w:val="left"/>
     </w:lvl>
   </w:abstractNum>
-  <w:abstractNum w:abstractNumId="32">
+  <w:abstractNum w:abstractNumId="29">
     <w:nsid w:val="4EA63065"/>
     <w:multiLevelType w:val="multilevel"/>
     <w:tmpl w:val="92A6782A"/>
@@ -4414,7 +4171,7 @@
       <w:lvlJc w:val="left"/>
     </w:lvl>
   </w:abstractNum>
-  <w:abstractNum w:abstractNumId="33">
+  <w:abstractNum w:abstractNumId="30">
     <w:nsid w:val="53BA07D7"/>
     <w:multiLevelType w:val="multilevel"/>
     <w:tmpl w:val="4800BA9E"/>
@@ -4506,7 +4263,7 @@
       <w:lvlJc w:val="left"/>
     </w:lvl>
   </w:abstractNum>
-  <w:abstractNum w:abstractNumId="34">
+  <w:abstractNum w:abstractNumId="31">
     <w:nsid w:val="551C3DE4"/>
     <w:multiLevelType w:val="multilevel"/>
     <w:tmpl w:val="D088704A"/>
@@ -4598,7 +4355,7 @@
       <w:lvlJc w:val="left"/>
     </w:lvl>
   </w:abstractNum>
-  <w:abstractNum w:abstractNumId="35">
+  <w:abstractNum w:abstractNumId="32">
     <w:nsid w:val="5EB8FE38"/>
     <w:multiLevelType w:val="multilevel"/>
     <w:tmpl w:val="A328D092"/>
@@ -4690,10 +4447,171 @@
       <w:lvlJc w:val="left"/>
     </w:lvl>
   </w:abstractNum>
-  <w:abstractNum w:abstractNumId="36">
-    <w:nsid w:val="714A8C6C"/>
+  <w:abstractNum w:abstractNumId="990">
+    <w:nsid w:val="d311d9df"/>
     <w:multiLevelType w:val="multilevel"/>
-    <w:tmpl w:val="7564E558"/>
+    <w:lvl w:ilvl="0">
+      <w:numFmt w:val="bullet"/>
+      <w:lvlText w:val=" "/>
+      <w:lvlJc w:val="left"/>
+      <w:pPr>
+        <w:tabs>
+          <w:tab w:val="num" w:pos="0"/>
+        </w:tabs>
+        <w:ind w:left="480" w:hanging="480"/>
+      </w:pPr>
+    </w:lvl>
+    <w:lvl w:ilvl="1">
+      <w:numFmt w:val="bullet"/>
+      <w:lvlText w:val=" "/>
+      <w:lvlJc w:val="left"/>
+      <w:pPr>
+        <w:tabs>
+          <w:tab w:val="num" w:pos="720"/>
+        </w:tabs>
+        <w:ind w:left="1200" w:hanging="480"/>
+      </w:pPr>
+    </w:lvl>
+    <w:lvl w:ilvl="2">
+      <w:numFmt w:val="bullet"/>
+      <w:lvlText w:val=" "/>
+      <w:lvlJc w:val="left"/>
+      <w:pPr>
+        <w:tabs>
+          <w:tab w:val="num" w:pos="1440"/>
+        </w:tabs>
+        <w:ind w:left="1920" w:hanging="480"/>
+      </w:pPr>
+    </w:lvl>
+    <w:lvl w:ilvl="3">
+      <w:numFmt w:val="bullet"/>
+      <w:lvlText w:val=" "/>
+      <w:lvlJc w:val="left"/>
+      <w:pPr>
+        <w:tabs>
+          <w:tab w:val="num" w:pos="2160"/>
+        </w:tabs>
+        <w:ind w:left="2640" w:hanging="480"/>
+      </w:pPr>
+    </w:lvl>
+    <w:lvl w:ilvl="4">
+      <w:numFmt w:val="bullet"/>
+      <w:lvlText w:val=" "/>
+      <w:lvlJc w:val="left"/>
+      <w:pPr>
+        <w:tabs>
+          <w:tab w:val="num" w:pos="2880"/>
+        </w:tabs>
+        <w:ind w:left="3360" w:hanging="480"/>
+      </w:pPr>
+    </w:lvl>
+    <w:lvl w:ilvl="5">
+      <w:numFmt w:val="bullet"/>
+      <w:lvlText w:val=" "/>
+      <w:lvlJc w:val="left"/>
+      <w:pPr>
+        <w:tabs>
+          <w:tab w:val="num" w:pos="3600"/>
+        </w:tabs>
+        <w:ind w:left="4080" w:hanging="480"/>
+      </w:pPr>
+    </w:lvl>
+    <w:lvl w:ilvl="6">
+      <w:numFmt w:val="bullet"/>
+      <w:lvlText w:val=" "/>
+      <w:lvlJc w:val="left"/>
+      <w:pPr>
+        <w:tabs>
+          <w:tab w:val="num" w:pos="4320"/>
+        </w:tabs>
+        <w:ind w:left="4800" w:hanging="480"/>
+      </w:pPr>
+    </w:lvl>
+  </w:abstractNum>
+  <w:abstractNum w:abstractNumId="991">
+    <w:nsid w:val="70fca490"/>
+    <w:multiLevelType w:val="multilevel"/>
+    <w:lvl w:ilvl="0">
+      <w:numFmt w:val="bullet"/>
+      <w:lvlText w:val="•"/>
+      <w:lvlJc w:val="left"/>
+      <w:pPr>
+        <w:tabs>
+          <w:tab w:val="num" w:pos="0"/>
+        </w:tabs>
+        <w:ind w:left="480" w:hanging="480"/>
+      </w:pPr>
+    </w:lvl>
+    <w:lvl w:ilvl="1">
+      <w:numFmt w:val="bullet"/>
+      <w:lvlText w:val="–"/>
+      <w:lvlJc w:val="left"/>
+      <w:pPr>
+        <w:tabs>
+          <w:tab w:val="num" w:pos="720"/>
+        </w:tabs>
+        <w:ind w:left="1200" w:hanging="480"/>
+      </w:pPr>
+    </w:lvl>
+    <w:lvl w:ilvl="2">
+      <w:numFmt w:val="bullet"/>
+      <w:lvlText w:val="•"/>
+      <w:lvlJc w:val="left"/>
+      <w:pPr>
+        <w:tabs>
+          <w:tab w:val="num" w:pos="1440"/>
+        </w:tabs>
+        <w:ind w:left="1920" w:hanging="480"/>
+      </w:pPr>
+    </w:lvl>
+    <w:lvl w:ilvl="3">
+      <w:numFmt w:val="bullet"/>
+      <w:lvlText w:val="–"/>
+      <w:lvlJc w:val="left"/>
+      <w:pPr>
+        <w:tabs>
+          <w:tab w:val="num" w:pos="2160"/>
+        </w:tabs>
+        <w:ind w:left="2640" w:hanging="480"/>
+      </w:pPr>
+    </w:lvl>
+    <w:lvl w:ilvl="4">
+      <w:numFmt w:val="bullet"/>
+      <w:lvlText w:val="•"/>
+      <w:lvlJc w:val="left"/>
+      <w:pPr>
+        <w:tabs>
+          <w:tab w:val="num" w:pos="2880"/>
+        </w:tabs>
+        <w:ind w:left="3360" w:hanging="480"/>
+      </w:pPr>
+    </w:lvl>
+    <w:lvl w:ilvl="5">
+      <w:numFmt w:val="bullet"/>
+      <w:lvlText w:val="–"/>
+      <w:lvlJc w:val="left"/>
+      <w:pPr>
+        <w:tabs>
+          <w:tab w:val="num" w:pos="3600"/>
+        </w:tabs>
+        <w:ind w:left="4080" w:hanging="480"/>
+      </w:pPr>
+    </w:lvl>
+    <w:lvl w:ilvl="6">
+      <w:numFmt w:val="bullet"/>
+      <w:lvlText w:val="•"/>
+      <w:lvlJc w:val="left"/>
+      <w:pPr>
+        <w:tabs>
+          <w:tab w:val="num" w:pos="4320"/>
+        </w:tabs>
+        <w:ind w:left="4800" w:hanging="480"/>
+      </w:pPr>
+    </w:lvl>
+  </w:abstractNum>
+  <w:abstractNum w:abstractNumId="99411">
+    <w:nsid w:val="b9eec101"/>
+    <w:multiLevelType w:val="multilevel"/>
     <w:lvl w:ilvl="0">
       <w:start w:val="1"/>
       <w:numFmt w:val="decimal"/>
@@ -4778,28 +4696,106 @@
         <w:ind w:left="4800" w:hanging="480"/>
       </w:pPr>
     </w:lvl>
-    <w:lvl w:ilvl="7">
-      <w:numFmt w:val="decimal"/>
-      <w:lvlText w:val=""/>
-      <w:lvlJc w:val="left"/>
-    </w:lvl>
-    <w:lvl w:ilvl="8">
-      <w:numFmt w:val="decimal"/>
-      <w:lvlText w:val=""/>
-      <w:lvlJc w:val="left"/>
+  </w:abstractNum>
+  <w:abstractNum w:abstractNumId="99711">
+    <w:nsid w:val="6dd53086"/>
+    <w:multiLevelType w:val="multilevel"/>
+    <w:lvl w:ilvl="0">
+      <w:start w:val="1"/>
+      <w:numFmt w:val="lowerLetter"/>
+      <w:lvlText w:val="%1."/>
+      <w:lvlJc w:val="left"/>
+      <w:pPr>
+        <w:tabs>
+          <w:tab w:val="num" w:pos="0"/>
+        </w:tabs>
+        <w:ind w:left="480" w:hanging="480"/>
+      </w:pPr>
+    </w:lvl>
+    <w:lvl w:ilvl="1">
+      <w:start w:val="1"/>
+      <w:numFmt w:val="lowerLetter"/>
+      <w:lvlText w:val="%2."/>
+      <w:lvlJc w:val="left"/>
+      <w:pPr>
+        <w:tabs>
+          <w:tab w:val="num" w:pos="720"/>
+        </w:tabs>
+        <w:ind w:left="1200" w:hanging="480"/>
+      </w:pPr>
+    </w:lvl>
+    <w:lvl w:ilvl="2">
+      <w:start w:val="1"/>
+      <w:numFmt w:val="lowerLetter"/>
+      <w:lvlText w:val="%3."/>
+      <w:lvlJc w:val="left"/>
+      <w:pPr>
+        <w:tabs>
+          <w:tab w:val="num" w:pos="1440"/>
+        </w:tabs>
+        <w:ind w:left="1920" w:hanging="480"/>
+      </w:pPr>
+    </w:lvl>
+    <w:lvl w:ilvl="3">
+      <w:start w:val="1"/>
+      <w:numFmt w:val="lowerLetter"/>
+      <w:lvlText w:val="%4."/>
+      <w:lvlJc w:val="left"/>
+      <w:pPr>
+        <w:tabs>
+          <w:tab w:val="num" w:pos="2160"/>
+        </w:tabs>
+        <w:ind w:left="2640" w:hanging="480"/>
+      </w:pPr>
+    </w:lvl>
+    <w:lvl w:ilvl="4">
+      <w:start w:val="1"/>
+      <w:numFmt w:val="lowerLetter"/>
+      <w:lvlText w:val="%5."/>
+      <w:lvlJc w:val="left"/>
+      <w:pPr>
+        <w:tabs>
+          <w:tab w:val="num" w:pos="2880"/>
+        </w:tabs>
+        <w:ind w:left="3360" w:hanging="480"/>
+      </w:pPr>
+    </w:lvl>
+    <w:lvl w:ilvl="5">
+      <w:start w:val="1"/>
+      <w:numFmt w:val="lowerLetter"/>
+      <w:lvlText w:val="%6."/>
+      <w:lvlJc w:val="left"/>
+      <w:pPr>
+        <w:tabs>
+          <w:tab w:val="num" w:pos="3600"/>
+        </w:tabs>
+        <w:ind w:left="4080" w:hanging="480"/>
+      </w:pPr>
+    </w:lvl>
+    <w:lvl w:ilvl="6">
+      <w:start w:val="1"/>
+      <w:numFmt w:val="lowerLetter"/>
+      <w:lvlText w:val="%7."/>
+      <w:lvlJc w:val="left"/>
+      <w:pPr>
+        <w:tabs>
+          <w:tab w:val="num" w:pos="4320"/>
+        </w:tabs>
+        <w:ind w:left="4800" w:hanging="480"/>
+      </w:pPr>
     </w:lvl>
   </w:abstractNum>
   <w:num w:numId="1">
-    <w:abstractNumId w:val="10"/>
+    <w:abstractNumId w:val="7"/>
   </w:num>
   <w:num w:numId="2">
-    <w:abstractNumId w:val="32"/>
+    <w:abstractNumId w:val="29"/>
   </w:num>
   <w:num w:numId="3">
-    <w:abstractNumId w:val="31"/>
+    <w:abstractNumId w:val="28"/>
   </w:num>
   <w:num w:numId="4">
-    <w:abstractNumId w:val="7"/>
+    <w:abstractNumId w:val="5"/>
     <w:lvlOverride w:ilvl="0">
       <w:startOverride w:val="1"/>
     </w:lvlOverride>
@@ -4823,64 +4819,64 @@
     </w:lvlOverride>
   </w:num>
   <w:num w:numId="5">
-    <w:abstractNumId w:val="31"/>
+    <w:abstractNumId w:val="28"/>
   </w:num>
   <w:num w:numId="6">
-    <w:abstractNumId w:val="27"/>
+    <w:abstractNumId w:val="24"/>
   </w:num>
   <w:num w:numId="7">
-    <w:abstractNumId w:val="25"/>
+    <w:abstractNumId w:val="22"/>
   </w:num>
   <w:num w:numId="8">
-    <w:abstractNumId w:val="24"/>
+    <w:abstractNumId w:val="21"/>
   </w:num>
   <w:num w:numId="9">
+    <w:abstractNumId w:val="20"/>
+  </w:num>
+  <w:num w:numId="10">
+    <w:abstractNumId w:val="19"/>
+  </w:num>
+  <w:num w:numId="11">
     <w:abstractNumId w:val="23"/>
   </w:num>
-  <w:num w:numId="10">
-    <w:abstractNumId w:val="22"/>
-  </w:num>
-  <w:num w:numId="11">
-    <w:abstractNumId w:val="26"/>
-  </w:num>
   <w:num w:numId="12">
-    <w:abstractNumId w:val="21"/>
+    <w:abstractNumId w:val="18"/>
   </w:num>
   <w:num w:numId="13">
-    <w:abstractNumId w:val="20"/>
+    <w:abstractNumId w:val="17"/>
   </w:num>
   <w:num w:numId="14">
-    <w:abstractNumId w:val="19"/>
+    <w:abstractNumId w:val="16"/>
   </w:num>
   <w:num w:numId="15">
-    <w:abstractNumId w:val="18"/>
+    <w:abstractNumId w:val="15"/>
   </w:num>
   <w:num w:numId="16">
-    <w:abstractNumId w:val="17"/>
+    <w:abstractNumId w:val="14"/>
   </w:num>
   <w:num w:numId="17">
-    <w:abstractNumId w:val="17"/>
+    <w:abstractNumId w:val="14"/>
   </w:num>
   <w:num w:numId="18">
-    <w:abstractNumId w:val="17"/>
+    <w:abstractNumId w:val="14"/>
   </w:num>
   <w:num w:numId="19">
-    <w:abstractNumId w:val="17"/>
+    <w:abstractNumId w:val="14"/>
   </w:num>
   <w:num w:numId="20">
-    <w:abstractNumId w:val="17"/>
+    <w:abstractNumId w:val="14"/>
   </w:num>
   <w:num w:numId="21">
-    <w:abstractNumId w:val="17"/>
+    <w:abstractNumId w:val="14"/>
   </w:num>
   <w:num w:numId="22">
-    <w:abstractNumId w:val="17"/>
+    <w:abstractNumId w:val="14"/>
   </w:num>
   <w:num w:numId="23">
-    <w:abstractNumId w:val="17"/>
+    <w:abstractNumId w:val="14"/>
   </w:num>
   <w:num w:numId="24">
-    <w:abstractNumId w:val="35"/>
+    <w:abstractNumId w:val="32"/>
   </w:num>
   <w:num w:numId="25">
     <w:abstractNumId w:val="1"/>
@@ -4892,7 +4888,7 @@
     <w:abstractNumId w:val="2"/>
   </w:num>
   <w:num w:numId="28">
-    <w:abstractNumId w:val="30"/>
+    <w:abstractNumId w:val="27"/>
     <w:lvlOverride w:ilvl="0">
       <w:startOverride w:val="1"/>
     </w:lvlOverride>
@@ -4919,16 +4915,16 @@
     <w:abstractNumId w:val="2"/>
   </w:num>
   <w:num w:numId="30">
-    <w:abstractNumId w:val="8"/>
+    <w:abstractNumId w:val="6"/>
   </w:num>
   <w:num w:numId="31">
-    <w:abstractNumId w:val="6"/>
+    <w:abstractNumId w:val="4"/>
   </w:num>
   <w:num w:numId="32">
-    <w:abstractNumId w:val="6"/>
+    <w:abstractNumId w:val="4"/>
   </w:num>
   <w:num w:numId="33">
-    <w:abstractNumId w:val="11"/>
+    <w:abstractNumId w:val="8"/>
     <w:lvlOverride w:ilvl="0">
       <w:startOverride w:val="1"/>
     </w:lvlOverride>
@@ -4952,19 +4948,19 @@
     </w:lvlOverride>
   </w:num>
   <w:num w:numId="34">
-    <w:abstractNumId w:val="6"/>
+    <w:abstractNumId w:val="4"/>
   </w:num>
   <w:num w:numId="35">
-    <w:abstractNumId w:val="34"/>
+    <w:abstractNumId w:val="31"/>
   </w:num>
   <w:num w:numId="36">
-    <w:abstractNumId w:val="15"/>
+    <w:abstractNumId w:val="12"/>
   </w:num>
   <w:num w:numId="37">
-    <w:abstractNumId w:val="15"/>
+    <w:abstractNumId w:val="12"/>
   </w:num>
   <w:num w:numId="38">
-    <w:abstractNumId w:val="4"/>
+    <w:abstractNumId w:val="3"/>
     <w:lvlOverride w:ilvl="0">
       <w:startOverride w:val="1"/>
     </w:lvlOverride>
@@ -4988,7 +4984,7 @@
     </w:lvlOverride>
   </w:num>
   <w:num w:numId="39">
-    <w:abstractNumId w:val="13"/>
+    <w:abstractNumId w:val="10"/>
     <w:lvlOverride w:ilvl="0">
       <w:startOverride w:val="1"/>
     </w:lvlOverride>
@@ -5011,17 +5007,17 @@
       <w:startOverride w:val="1"/>
     </w:lvlOverride>
   </w:num>
-  <w:num w:numId="40">
-    <w:abstractNumId w:val="5"/>
+  <w:num w:numId="1000">
+    <w:abstractNumId w:val="990"/>
   </w:num>
-  <w:num w:numId="41">
-    <w:abstractNumId w:val="9"/>
+  <w:num w:numId="1001">
+    <w:abstractNumId w:val="991"/>
   </w:num>
-  <w:num w:numId="42">
-    <w:abstractNumId w:val="9"/>
+  <w:num w:numId="1002">
+    <w:abstractNumId w:val="991"/>
   </w:num>
-  <w:num w:numId="43">
-    <w:abstractNumId w:val="36"/>
+  <w:num w:numId="1003">
+    <w:abstractNumId w:val="99411"/>
     <w:lvlOverride w:ilvl="0">
       <w:startOverride w:val="1"/>
     </w:lvlOverride>
@@ -5044,8 +5040,8 @@
       <w:startOverride w:val="1"/>
     </w:lvlOverride>
   </w:num>
-  <w:num w:numId="44">
-    <w:abstractNumId w:val="3"/>
+  <w:num w:numId="1004">
+    <w:abstractNumId w:val="99711"/>
     <w:lvlOverride w:ilvl="0">
       <w:startOverride w:val="1"/>
     </w:lvlOverride>
@@ -5399,7 +5395,7 @@
     <w:name w:val="Verbatim Char"/>
     <w:basedOn w:val="BodyTextChar"/>
     <w:link w:val="SourceCode1"/>
-    <w:rsid w:val="00EF02F7"/>
+    <w:rsid w:val="00843382"/>
     <w:rPr>
       <w:rFonts w:ascii="Courier New" w:hAnsi="Courier New"/>
       <w:color w:val="4F81BD" w:themeColor="accent1"/>
@@ -6814,7 +6810,7 @@
     <w:name w:val="Source Code1"/>
     <w:basedOn w:val="Normal"/>
     <w:link w:val="VerbatimChar"/>
-    <w:rsid w:val="00EF02F7"/>
+    <w:rsid w:val="00843382"/>
     <w:pPr>
       <w:wordWrap w:val="0"/>
     </w:pPr>
@@ -7571,346 +7567,126 @@
       <w:shd w:val="clear" w:color="auto" w:fill="F8F8F8"/>
     </w:rPr>
   </w:style>
-  <w:style w:type="paragraph" w:customStyle="1" w:styleId="SourceCoded">
+  <w:style w:type="paragraph" w:customStyle="1" w:styleId="SourceCode">
     <w:name w:val="Source Code"/>
     <w:basedOn w:val="Normal"/>
+    <w:link w:val="VerbatimChar"/>
     <w:pPr>
-      <w:shd w:val="clear" w:color="auto" w:fill="F8F8F8"/>
-      <w:wordWrap w:val="0"/>
+      <w:wordWrap w:val="off"/>
+      <w:shd w:val="clear" w:fill="f8f8f8"/>
     </w:pPr>
   </w:style>
-  <w:style w:type="character" w:customStyle="1" w:styleId="KeywordTokd">
+  <w:style w:type="character" w:customStyle="1" w:styleId="KeywordTok">
     <w:name w:val="KeywordTok"/>
     <w:basedOn w:val="VerbatimChar"/>
     <w:rPr>
-      <w:rFonts w:ascii="Courier New" w:hAnsi="Courier New"/>
+      <w:color w:val="204a87"/>
+      <w:shd w:val="clear" w:fill="f8f8f8"/>
       <w:b/>
-      <w:color w:val="204A87"/>
-      <w:sz w:val="19"/>
-      <w:shd w:val="clear" w:color="auto" w:fill="F8F8F8"/>
-    </w:rPr>
-  </w:style>
-  <w:style w:type="character" w:customStyle="1" w:styleId="DataTypeTokd">
+    </w:rPr>
+  </w:style>
+  <w:style w:type="character" w:customStyle="1" w:styleId="DataTypeTok">
     <w:name w:val="DataTypeTok"/>
     <w:basedOn w:val="VerbatimChar"/>
     <w:rPr>
-      <w:rFonts w:ascii="Courier New" w:hAnsi="Courier New"/>
-      <w:color w:val="204A87"/>
-      <w:sz w:val="19"/>
-      <w:shd w:val="clear" w:color="auto" w:fill="F8F8F8"/>
-    </w:rPr>
-  </w:style>
-  <w:style w:type="character" w:customStyle="1" w:styleId="DecValTokd">
+      <w:color w:val="204a87"/>
+      <w:shd w:val="clear" w:fill="f8f8f8"/>
+    </w:rPr>
+  </w:style>
+  <w:style w:type="character" w:customStyle="1" w:styleId="DecValTok">
     <w:name w:val="DecValTok"/>
     <w:basedOn w:val="VerbatimChar"/>
     <w:rPr>
-      <w:rFonts w:ascii="Courier New" w:hAnsi="Courier New"/>
-      <w:color w:val="0000CF"/>
-      <w:sz w:val="19"/>
-      <w:shd w:val="clear" w:color="auto" w:fill="F8F8F8"/>
-    </w:rPr>
-  </w:style>
-  <w:style w:type="character" w:customStyle="1" w:styleId="BaseNTokd">
+      <w:color w:val="0000cf"/>
+      <w:shd w:val="clear" w:fill="f8f8f8"/>
+    </w:rPr>
+  </w:style>
+  <w:style w:type="character" w:customStyle="1" w:styleId="BaseNTok">
     <w:name w:val="BaseNTok"/>
     <w:basedOn w:val="VerbatimChar"/>
     <w:rPr>
-      <w:rFonts w:ascii="Courier New" w:hAnsi="Courier New"/>
-      <w:color w:val="0000CF"/>
-      <w:sz w:val="19"/>
-      <w:shd w:val="clear" w:color="auto" w:fill="F8F8F8"/>
-    </w:rPr>
-  </w:style>
-  <w:style w:type="character" w:customStyle="1" w:styleId="FloatTokd">
+      <w:color w:val="0000cf"/>
+      <w:shd w:val="clear" w:fill="f8f8f8"/>
+    </w:rPr>
+  </w:style>
+  <w:style w:type="character" w:customStyle="1" w:styleId="FloatTok">
     <w:name w:val="FloatTok"/>
     <w:basedOn w:val="VerbatimChar"/>
     <w:rPr>
-      <w:rFonts w:ascii="Courier New" w:hAnsi="Courier New"/>
-      <w:color w:val="0000CF"/>
-      <w:sz w:val="19"/>
-      <w:shd w:val="clear" w:color="auto" w:fill="F8F8F8"/>
-    </w:rPr>
-  </w:style>
-  <w:style w:type="character" w:customStyle="1" w:styleId="CharTokd">
+      <w:color w:val="0000cf"/>
+      <w:shd w:val="clear" w:fill="f8f8f8"/>
+    </w:rPr>
+  </w:style>
+  <w:style w:type="character" w:customStyle="1" w:styleId="CharTok">
     <w:name w:val="CharTok"/>
     <w:basedOn w:val="VerbatimChar"/>
     <w:rPr>
-      <w:rFonts w:ascii="Courier New" w:hAnsi="Courier New"/>
-      <w:color w:val="4E9A06"/>
-      <w:sz w:val="19"/>
-      <w:shd w:val="clear" w:color="auto" w:fill="F8F8F8"/>
-    </w:rPr>
-  </w:style>
-  <w:style w:type="character" w:customStyle="1" w:styleId="StringTokd">
+      <w:color w:val="4e9a06"/>
+      <w:shd w:val="clear" w:fill="f8f8f8"/>
+    </w:rPr>
+  </w:style>
+  <w:style w:type="character" w:customStyle="1" w:styleId="StringTok">
     <w:name w:val="StringTok"/>
     <w:basedOn w:val="VerbatimChar"/>
     <w:rPr>
-      <w:rFonts w:ascii="Courier New" w:hAnsi="Courier New"/>
-      <w:color w:val="4E9A06"/>
-      <w:sz w:val="19"/>
-      <w:shd w:val="clear" w:color="auto" w:fill="F8F8F8"/>
-    </w:rPr>
-  </w:style>
-  <w:style w:type="character" w:customStyle="1" w:styleId="CommentTokd">
+      <w:color w:val="4e9a06"/>
+      <w:shd w:val="clear" w:fill="f8f8f8"/>
+    </w:rPr>
+  </w:style>
+  <w:style w:type="character" w:customStyle="1" w:styleId="CommentTok">
     <w:name w:val="CommentTok"/>
     <w:basedOn w:val="VerbatimChar"/>
     <w:rPr>
-      <w:rFonts w:ascii="Courier New" w:hAnsi="Courier New"/>
+      <w:color w:val="8f5902"/>
+      <w:shd w:val="clear" w:fill="f8f8f8"/>
       <w:i/>
-      <w:color w:val="8F5902"/>
-      <w:sz w:val="19"/>
-      <w:shd w:val="clear" w:color="auto" w:fill="F8F8F8"/>
-    </w:rPr>
-  </w:style>
-  <w:style w:type="character" w:customStyle="1" w:styleId="OtherTokd">
+    </w:rPr>
+  </w:style>
+  <w:style w:type="character" w:customStyle="1" w:styleId="OtherTok">
     <w:name w:val="OtherTok"/>
     <w:basedOn w:val="VerbatimChar"/>
     <w:rPr>
-      <w:rFonts w:ascii="Courier New" w:hAnsi="Courier New"/>
-      <w:color w:val="8F5902"/>
-      <w:sz w:val="19"/>
-      <w:shd w:val="clear" w:color="auto" w:fill="F8F8F8"/>
-    </w:rPr>
-  </w:style>
-  <w:style w:type="character" w:customStyle="1" w:styleId="AlertTokd">
+      <w:color w:val="8f5902"/>
+      <w:shd w:val="clear" w:fill="f8f8f8"/>
+    </w:rPr>
+  </w:style>
+  <w:style w:type="character" w:customStyle="1" w:styleId="AlertTok">
     <w:name w:val="AlertTok"/>
     <w:basedOn w:val="VerbatimChar"/>
     <w:rPr>
-      <w:rFonts w:ascii="Courier New" w:hAnsi="Courier New"/>
-      <w:color w:val="EF2929"/>
-      <w:sz w:val="19"/>
-      <w:shd w:val="clear" w:color="auto" w:fill="F8F8F8"/>
-    </w:rPr>
-  </w:style>
-  <w:style w:type="character" w:customStyle="1" w:styleId="FunctionTokd">
+      <w:color w:val="ef2929"/>
+      <w:shd w:val="clear" w:fill="f8f8f8"/>
+    </w:rPr>
+  </w:style>
+  <w:style w:type="character" w:customStyle="1" w:styleId="FunctionTok">
     <w:name w:val="FunctionTok"/>
     <w:basedOn w:val="VerbatimChar"/>
     <w:rPr>
-      <w:rFonts w:ascii="Courier New" w:hAnsi="Courier New"/>
       <w:color w:val="000000"/>
-      <w:sz w:val="19"/>
-      <w:shd w:val="clear" w:color="auto" w:fill="F8F8F8"/>
-    </w:rPr>
-  </w:style>
-  <w:style w:type="character" w:customStyle="1" w:styleId="RegionMarkerTokd">
+      <w:shd w:val="clear" w:fill="f8f8f8"/>
+    </w:rPr>
+  </w:style>
+  <w:style w:type="character" w:customStyle="1" w:styleId="RegionMarkerTok">
     <w:name w:val="RegionMarkerTok"/>
     <w:basedOn w:val="VerbatimChar"/>
     <w:rPr>
-      <w:rFonts w:ascii="Courier New" w:hAnsi="Courier New"/>
-      <w:color w:val="4F81BD" w:themeColor="accent1"/>
-      <w:sz w:val="19"/>
-      <w:shd w:val="clear" w:color="auto" w:fill="F8F8F8"/>
-    </w:rPr>
-  </w:style>
-  <w:style w:type="character" w:customStyle="1" w:styleId="ErrorTokd">
+      <w:shd w:val="clear" w:fill="f8f8f8"/>
+    </w:rPr>
+  </w:style>
+  <w:style w:type="character" w:customStyle="1" w:styleId="ErrorTok">
     <w:name w:val="ErrorTok"/>
     <w:basedOn w:val="VerbatimChar"/>
     <w:rPr>
-      <w:rFonts w:ascii="Courier New" w:hAnsi="Courier New"/>
+      <w:shd w:val="clear" w:fill="f8f8f8"/>
       <w:b/>
-      <w:color w:val="4F81BD" w:themeColor="accent1"/>
-      <w:sz w:val="19"/>
-      <w:shd w:val="clear" w:color="auto" w:fill="F8F8F8"/>
-    </w:rPr>
-  </w:style>
-  <w:style w:type="character" w:customStyle="1" w:styleId="NormalTokd">
+    </w:rPr>
+  </w:style>
+  <w:style w:type="character" w:customStyle="1" w:styleId="NormalTok">
     <w:name w:val="NormalTok"/>
     <w:basedOn w:val="VerbatimChar"/>
     <w:rPr>
-      <w:rFonts w:ascii="Courier New" w:hAnsi="Courier New"/>
-      <w:color w:val="4F81BD" w:themeColor="accent1"/>
-      <w:sz w:val="19"/>
-      <w:shd w:val="clear" w:color="auto" w:fill="F8F8F8"/>
-    </w:rPr>
-  </w:style>
-</w:styles>
-</file>
-
-<file path=word/stylesWithEffects.xml><?xml version="1.0" encoding="utf-8"?>
-<w:styles xmlns:wpc="http://schemas.microsoft.com/office/word/2010/wordprocessingCanvas" xmlns:mc="http://schemas.openxmlformats.org/markup-compatibility/2006" xmlns:o="urn:schemas-microsoft-com:office:office" xmlns:r="http://schemas.openxmlformats.org/officeDocument/2006/relationships" xmlns:m="http://schemas.openxmlformats.org/officeDocument/2006/math" xmlns:v="urn:schemas-microsoft-com:vml" xmlns:wp14="http://schemas.microsoft.com/office/word/2010/wordprocessingDrawing" xmlns:wp="http://schemas.openxmlformats.org/drawingml/2006/wordprocessingDrawing" xmlns:w10="urn:schemas-microsoft-com:office:word" xmlns:w="http://schemas.openxmlformats.org/wordprocessingml/2006/main" xmlns:w14="http://schemas.microsoft.com/office/word/2010/wordml" xmlns:wpg="http://schemas.microsoft.com/office/word/2010/wordprocessingGroup" xmlns:wpi="http://schemas.microsoft.com/office/word/2010/wordprocessingInk" xmlns:wne="http://schemas.microsoft.com/office/word/2006/wordml" xmlns:wps="http://schemas.microsoft.com/office/word/2010/wordprocessingShape" mc:Ignorable="w14 wp14">
-  <w:docDefaults>
-    <w:rPrDefault>
-      <w:rPr>
-        <w:rFonts w:asciiTheme="minorHAnsi" w:eastAsiaTheme="minorEastAsia" w:hAnsiTheme="minorHAnsi" w:cstheme="minorBidi"/>
-        <w:sz w:val="22"/>
-        <w:szCs w:val="22"/>
-        <w:lang w:val="en-US" w:eastAsia="en-US" w:bidi="ar-SA"/>
-      </w:rPr>
-    </w:rPrDefault>
-    <w:pPrDefault>
-      <w:pPr>
-        <w:spacing w:after="200" w:line="276" w:lineRule="auto"/>
-      </w:pPr>
-    </w:pPrDefault>
-  </w:docDefaults>
-  <w:latentStyles w:defLockedState="0" w:defUIPriority="99" w:defSemiHidden="1" w:defUnhideWhenUsed="1" w:defQFormat="0" w:count="267">
-    <w:lsdException w:name="Normal" w:semiHidden="0" w:uiPriority="0" w:unhideWhenUsed="0" w:qFormat="1"/>
-    <w:lsdException w:name="heading 1" w:semiHidden="0" w:uiPriority="9" w:unhideWhenUsed="0" w:qFormat="1"/>
-    <w:lsdException w:name="heading 2" w:uiPriority="9" w:qFormat="1"/>
-    <w:lsdException w:name="heading 3" w:uiPriority="9" w:qFormat="1"/>
-    <w:lsdException w:name="heading 4" w:uiPriority="9" w:qFormat="1"/>
-    <w:lsdException w:name="heading 5" w:uiPriority="9" w:qFormat="1"/>
-    <w:lsdException w:name="heading 6" w:uiPriority="9" w:qFormat="1"/>
-    <w:lsdException w:name="heading 7" w:uiPriority="9" w:qFormat="1"/>
-    <w:lsdException w:name="heading 8" w:uiPriority="9" w:qFormat="1"/>
-    <w:lsdException w:name="heading 9" w:uiPriority="9" w:qFormat="1"/>
-    <w:lsdException w:name="toc 1" w:uiPriority="39"/>
-    <w:lsdException w:name="toc 2" w:uiPriority="39"/>
-    <w:lsdException w:name="toc 3" w:uiPriority="39"/>
-    <w:lsdException w:name="toc 4" w:uiPriority="39"/>
-    <w:lsdException w:name="toc 5" w:uiPriority="39"/>
-    <w:lsdException w:name="toc 6" w:uiPriority="39"/>
-    <w:lsdException w:name="toc 7" w:uiPriority="39"/>
-    <w:lsdException w:name="toc 8" w:uiPriority="39"/>
-    <w:lsdException w:name="toc 9" w:uiPriority="39"/>
-    <w:lsdException w:name="caption" w:uiPriority="35" w:qFormat="1"/>
-    <w:lsdException w:name="Title" w:semiHidden="0" w:uiPriority="10" w:unhideWhenUsed="0" w:qFormat="1"/>
-    <w:lsdException w:name="Default Paragraph Font" w:uiPriority="1"/>
-    <w:lsdException w:name="Subtitle" w:semiHidden="0" w:uiPriority="11" w:unhideWhenUsed="0" w:qFormat="1"/>
-    <w:lsdException w:name="Strong" w:semiHidden="0" w:uiPriority="22" w:unhideWhenUsed="0" w:qFormat="1"/>
-    <w:lsdException w:name="Emphasis" w:semiHidden="0" w:uiPriority="20" w:unhideWhenUsed="0" w:qFormat="1"/>
-    <w:lsdException w:name="Table Grid" w:semiHidden="0" w:uiPriority="59" w:unhideWhenUsed="0"/>
-    <w:lsdException w:name="Placeholder Text" w:unhideWhenUsed="0"/>
-    <w:lsdException w:name="No Spacing" w:semiHidden="0" w:uiPriority="1" w:unhideWhenUsed="0" w:qFormat="1"/>
-    <w:lsdException w:name="Light Shading" w:semiHidden="0" w:uiPriority="60" w:unhideWhenUsed="0"/>
-    <w:lsdException w:name="Light List" w:semiHidden="0" w:uiPriority="61" w:unhideWhenUsed="0"/>
-    <w:lsdException w:name="Light Grid" w:semiHidden="0" w:uiPriority="62" w:unhideWhenUsed="0"/>
-    <w:lsdException w:name="Medium Shading 1" w:semiHidden="0" w:uiPriority="63" w:unhideWhenUsed="0"/>
-    <w:lsdException w:name="Medium Shading 2" w:semiHidden="0" w:uiPriority="64" w:unhideWhenUsed="0"/>
-    <w:lsdException w:name="Medium List 1" w:semiHidden="0" w:uiPriority="65" w:unhideWhenUsed="0"/>
-    <w:lsdException w:name="Medium List 2" w:semiHidden="0" w:uiPriority="66" w:unhideWhenUsed="0"/>
-    <w:lsdException w:name="Medium Grid 1" w:semiHidden="0" w:uiPriority="67" w:unhideWhenUsed="0"/>
-    <w:lsdException w:name="Medium Grid 2" w:semiHidden="0" w:uiPriority="68" w:unhideWhenUsed="0"/>
-    <w:lsdException w:name="Medium Grid 3" w:semiHidden="0" w:uiPriority="69" w:unhideWhenUsed="0"/>
-    <w:lsdException w:name="Dark List" w:semiHidden="0" w:uiPriority="70" w:unhideWhenUsed="0"/>
-    <w:lsdException w:name="Colorful Shading" w:semiHidden="0" w:uiPriority="71" w:unhideWhenUsed="0"/>
-    <w:lsdException w:name="Colorful List" w:semiHidden="0" w:uiPriority="72" w:unhideWhenUsed="0"/>
-    <w:lsdException w:name="Colorful Grid" w:semiHidden="0" w:uiPriority="73" w:unhideWhenUsed="0"/>
-    <w:lsdException w:name="Light Shading Accent 1" w:semiHidden="0" w:uiPriority="60" w:unhideWhenUsed="0"/>
-    <w:lsdException w:name="Light List Accent 1" w:semiHidden="0" w:uiPriority="61" w:unhideWhenUsed="0"/>
-    <w:lsdException w:name="Light Grid Accent 1" w:semiHidden="0" w:uiPriority="62" w:unhideWhenUsed="0"/>
-    <w:lsdException w:name="Medium Shading 1 Accent 1" w:semiHidden="0" w:uiPriority="63" w:unhideWhenUsed="0"/>
-    <w:lsdException w:name="Medium Shading 2 Accent 1" w:semiHidden="0" w:uiPriority="64" w:unhideWhenUsed="0"/>
-    <w:lsdException w:name="Medium List 1 Accent 1" w:semiHidden="0" w:uiPriority="65" w:unhideWhenUsed="0"/>
-    <w:lsdException w:name="Revision" w:unhideWhenUsed="0"/>
-    <w:lsdException w:name="List Paragraph" w:semiHidden="0" w:uiPriority="34" w:unhideWhenUsed="0" w:qFormat="1"/>
-    <w:lsdException w:name="Quote" w:semiHidden="0" w:uiPriority="29" w:unhideWhenUsed="0" w:qFormat="1"/>
-    <w:lsdException w:name="Intense Quote" w:semiHidden="0" w:uiPriority="30" w:unhideWhenUsed="0" w:qFormat="1"/>
-    <w:lsdException w:name="Medium List 2 Accent 1" w:semiHidden="0" w:uiPriority="66" w:unhideWhenUsed="0"/>
-    <w:lsdException w:name="Medium Grid 1 Accent 1" w:semiHidden="0" w:uiPriority="67" w:unhideWhenUsed="0"/>
-    <w:lsdException w:name="Medium Grid 2 Accent 1" w:semiHidden="0" w:uiPriority="68" w:unhideWhenUsed="0"/>
-    <w:lsdException w:name="Medium Grid 3 Accent 1" w:semiHidden="0" w:uiPriority="69" w:unhideWhenUsed="0"/>
-    <w:lsdException w:name="Dark List Accent 1" w:semiHidden="0" w:uiPriority="70" w:unhideWhenUsed="0"/>
-    <w:lsdException w:name="Colorful Shading Accent 1" w:semiHidden="0" w:uiPriority="71" w:unhideWhenUsed="0"/>
-    <w:lsdException w:name="Colorful List Accent 1" w:semiHidden="0" w:uiPriority="72" w:unhideWhenUsed="0"/>
-    <w:lsdException w:name="Colorful Grid Accent 1" w:semiHidden="0" w:uiPriority="73" w:unhideWhenUsed="0"/>
-    <w:lsdException w:name="Light Shading Accent 2" w:semiHidden="0" w:uiPriority="60" w:unhideWhenUsed="0"/>
-    <w:lsdException w:name="Light List Accent 2" w:semiHidden="0" w:uiPriority="61" w:unhideWhenUsed="0"/>
-    <w:lsdException w:name="Light Grid Accent 2" w:semiHidden="0" w:uiPriority="62" w:unhideWhenUsed="0"/>
-    <w:lsdException w:name="Medium Shading 1 Accent 2" w:semiHidden="0" w:uiPriority="63" w:unhideWhenUsed="0"/>
-    <w:lsdException w:name="Medium Shading 2 Accent 2" w:semiHidden="0" w:uiPriority="64" w:unhideWhenUsed="0"/>
-    <w:lsdException w:name="Medium List 1 Accent 2" w:semiHidden="0" w:uiPriority="65" w:unhideWhenUsed="0"/>
-    <w:lsdException w:name="Medium List 2 Accent 2" w:semiHidden="0" w:uiPriority="66" w:unhideWhenUsed="0"/>
-    <w:lsdException w:name="Medium Grid 1 Accent 2" w:semiHidden="0" w:uiPriority="67" w:unhideWhenUsed="0"/>
-    <w:lsdException w:name="Medium Grid 2 Accent 2" w:semiHidden="0" w:uiPriority="68" w:unhideWhenUsed="0"/>
-    <w:lsdException w:name="Medium Grid 3 Accent 2" w:semiHidden="0" w:uiPriority="69" w:unhideWhenUsed="0"/>
-    <w:lsdException w:name="Dark List Accent 2" w:semiHidden="0" w:uiPriority="70" w:unhideWhenUsed="0"/>
-    <w:lsdException w:name="Colorful Shading Accent 2" w:semiHidden="0" w:uiPriority="71" w:unhideWhenUsed="0"/>
-    <w:lsdException w:name="Colorful List Accent 2" w:semiHidden="0" w:uiPriority="72" w:unhideWhenUsed="0"/>
-    <w:lsdException w:name="Colorful Grid Accent 2" w:semiHidden="0" w:uiPriority="73" w:unhideWhenUsed="0"/>
-    <w:lsdException w:name="Light Shading Accent 3" w:semiHidden="0" w:uiPriority="60" w:unhideWhenUsed="0"/>
-    <w:lsdException w:name="Light List Accent 3" w:semiHidden="0" w:uiPriority="61" w:unhideWhenUsed="0"/>
-    <w:lsdException w:name="Light Grid Accent 3" w:semiHidden="0" w:uiPriority="62" w:unhideWhenUsed="0"/>
-    <w:lsdException w:name="Medium Shading 1 Accent 3" w:semiHidden="0" w:uiPriority="63" w:unhideWhenUsed="0"/>
-    <w:lsdException w:name="Medium Shading 2 Accent 3" w:semiHidden="0" w:uiPriority="64" w:unhideWhenUsed="0"/>
-    <w:lsdException w:name="Medium List 1 Accent 3" w:semiHidden="0" w:uiPriority="65" w:unhideWhenUsed="0"/>
-    <w:lsdException w:name="Medium List 2 Accent 3" w:semiHidden="0" w:uiPriority="66" w:unhideWhenUsed="0"/>
-    <w:lsdException w:name="Medium Grid 1 Accent 3" w:semiHidden="0" w:uiPriority="67" w:unhideWhenUsed="0"/>
-    <w:lsdException w:name="Medium Grid 2 Accent 3" w:semiHidden="0" w:uiPriority="68" w:unhideWhenUsed="0"/>
-    <w:lsdException w:name="Medium Grid 3 Accent 3" w:semiHidden="0" w:uiPriority="69" w:unhideWhenUsed="0"/>
-    <w:lsdException w:name="Dark List Accent 3" w:semiHidden="0" w:uiPriority="70" w:unhideWhenUsed="0"/>
-    <w:lsdException w:name="Colorful Shading Accent 3" w:semiHidden="0" w:uiPriority="71" w:unhideWhenUsed="0"/>
-    <w:lsdException w:name="Colorful List Accent 3" w:semiHidden="0" w:uiPriority="72" w:unhideWhenUsed="0"/>
-    <w:lsdException w:name="Colorful Grid Accent 3" w:semiHidden="0" w:uiPriority="73" w:unhideWhenUsed="0"/>
-    <w:lsdException w:name="Light Shading Accent 4" w:semiHidden="0" w:uiPriority="60" w:unhideWhenUsed="0"/>
-    <w:lsdException w:name="Light List Accent 4" w:semiHidden="0" w:uiPriority="61" w:unhideWhenUsed="0"/>
-    <w:lsdException w:name="Light Grid Accent 4" w:semiHidden="0" w:uiPriority="62" w:unhideWhenUsed="0"/>
-    <w:lsdException w:name="Medium Shading 1 Accent 4" w:semiHidden="0" w:uiPriority="63" w:unhideWhenUsed="0"/>
-    <w:lsdException w:name="Medium Shading 2 Accent 4" w:semiHidden="0" w:uiPriority="64" w:unhideWhenUsed="0"/>
-    <w:lsdException w:name="Medium List 1 Accent 4" w:semiHidden="0" w:uiPriority="65" w:unhideWhenUsed="0"/>
-    <w:lsdException w:name="Medium List 2 Accent 4" w:semiHidden="0" w:uiPriority="66" w:unhideWhenUsed="0"/>
-    <w:lsdException w:name="Medium Grid 1 Accent 4" w:semiHidden="0" w:uiPriority="67" w:unhideWhenUsed="0"/>
-    <w:lsdException w:name="Medium Grid 2 Accent 4" w:semiHidden="0" w:uiPriority="68" w:unhideWhenUsed="0"/>
-    <w:lsdException w:name="Medium Grid 3 Accent 4" w:semiHidden="0" w:uiPriority="69" w:unhideWhenUsed="0"/>
-    <w:lsdException w:name="Dark List Accent 4" w:semiHidden="0" w:uiPriority="70" w:unhideWhenUsed="0"/>
-    <w:lsdException w:name="Colorful Shading Accent 4" w:semiHidden="0" w:uiPriority="71" w:unhideWhenUsed="0"/>
-    <w:lsdException w:name="Colorful List Accent 4" w:semiHidden="0" w:uiPriority="72" w:unhideWhenUsed="0"/>
-    <w:lsdException w:name="Colorful Grid Accent 4" w:semiHidden="0" w:uiPriority="73" w:unhideWhenUsed="0"/>
-    <w:lsdException w:name="Light Shading Accent 5" w:semiHidden="0" w:uiPriority="60" w:unhideWhenUsed="0"/>
-    <w:lsdException w:name="Light List Accent 5" w:semiHidden="0" w:uiPriority="61" w:unhideWhenUsed="0"/>
-    <w:lsdException w:name="Light Grid Accent 5" w:semiHidden="0" w:uiPriority="62" w:unhideWhenUsed="0"/>
-    <w:lsdException w:name="Medium Shading 1 Accent 5" w:semiHidden="0" w:uiPriority="63" w:unhideWhenUsed="0"/>
-    <w:lsdException w:name="Medium Shading 2 Accent 5" w:semiHidden="0" w:uiPriority="64" w:unhideWhenUsed="0"/>
-    <w:lsdException w:name="Medium List 1 Accent 5" w:semiHidden="0" w:uiPriority="65" w:unhideWhenUsed="0"/>
-    <w:lsdException w:name="Medium List 2 Accent 5" w:semiHidden="0" w:uiPriority="66" w:unhideWhenUsed="0"/>
-    <w:lsdException w:name="Medium Grid 1 Accent 5" w:semiHidden="0" w:uiPriority="67" w:unhideWhenUsed="0"/>
-    <w:lsdException w:name="Medium Grid 2 Accent 5" w:semiHidden="0" w:uiPriority="68" w:unhideWhenUsed="0"/>
-    <w:lsdException w:name="Medium Grid 3 Accent 5" w:semiHidden="0" w:uiPriority="69" w:unhideWhenUsed="0"/>
-    <w:lsdException w:name="Dark List Accent 5" w:semiHidden="0" w:uiPriority="70" w:unhideWhenUsed="0"/>
-    <w:lsdException w:name="Colorful Shading Accent 5" w:semiHidden="0" w:uiPriority="71" w:unhideWhenUsed="0"/>
-    <w:lsdException w:name="Colorful List Accent 5" w:semiHidden="0" w:uiPriority="72" w:unhideWhenUsed="0"/>
-    <w:lsdException w:name="Colorful Grid Accent 5" w:semiHidden="0" w:uiPriority="73" w:unhideWhenUsed="0"/>
-    <w:lsdException w:name="Light Shading Accent 6" w:semiHidden="0" w:uiPriority="60" w:unhideWhenUsed="0"/>
-    <w:lsdException w:name="Light List Accent 6" w:semiHidden="0" w:uiPriority="61" w:unhideWhenUsed="0"/>
-    <w:lsdException w:name="Light Grid Accent 6" w:semiHidden="0" w:uiPriority="62" w:unhideWhenUsed="0"/>
-    <w:lsdException w:name="Medium Shading 1 Accent 6" w:semiHidden="0" w:uiPriority="63" w:unhideWhenUsed="0"/>
-    <w:lsdException w:name="Medium Shading 2 Accent 6" w:semiHidden="0" w:uiPriority="64" w:unhideWhenUsed="0"/>
-    <w:lsdException w:name="Medium List 1 Accent 6" w:semiHidden="0" w:uiPriority="65" w:unhideWhenUsed="0"/>
-    <w:lsdException w:name="Medium List 2 Accent 6" w:semiHidden="0" w:uiPriority="66" w:unhideWhenUsed="0"/>
-    <w:lsdException w:name="Medium Grid 1 Accent 6" w:semiHidden="0" w:uiPriority="67" w:unhideWhenUsed="0"/>
-    <w:lsdException w:name="Medium Grid 2 Accent 6" w:semiHidden="0" w:uiPriority="68" w:unhideWhenUsed="0"/>
-    <w:lsdException w:name="Medium Grid 3 Accent 6" w:semiHidden="0" w:uiPriority="69" w:unhideWhenUsed="0"/>
-    <w:lsdException w:name="Dark List Accent 6" w:semiHidden="0" w:uiPriority="70" w:unhideWhenUsed="0"/>
-    <w:lsdException w:name="Colorful Shading Accent 6" w:semiHidden="0" w:uiPriority="71" w:unhideWhenUsed="0"/>
-    <w:lsdException w:name="Colorful List Accent 6" w:semiHidden="0" w:uiPriority="72" w:unhideWhenUsed="0"/>
-    <w:lsdException w:name="Colorful Grid Accent 6" w:semiHidden="0" w:uiPriority="73" w:unhideWhenUsed="0"/>
-    <w:lsdException w:name="Subtle Emphasis" w:semiHidden="0" w:uiPriority="19" w:unhideWhenUsed="0" w:qFormat="1"/>
-    <w:lsdException w:name="Intense Emphasis" w:semiHidden="0" w:uiPriority="21" w:unhideWhenUsed="0" w:qFormat="1"/>
-    <w:lsdException w:name="Subtle Reference" w:semiHidden="0" w:uiPriority="31" w:unhideWhenUsed="0" w:qFormat="1"/>
-    <w:lsdException w:name="Intense Reference" w:semiHidden="0" w:uiPriority="32" w:unhideWhenUsed="0" w:qFormat="1"/>
-    <w:lsdException w:name="Book Title" w:semiHidden="0" w:uiPriority="33" w:unhideWhenUsed="0" w:qFormat="1"/>
-    <w:lsdException w:name="Bibliography" w:uiPriority="37"/>
-    <w:lsdException w:name="TOC Heading" w:uiPriority="39" w:qFormat="1"/>
-  </w:latentStyles>
-  <w:style w:type="paragraph" w:default="1" w:styleId="Normal">
-    <w:name w:val="Normal"/>
-    <w:qFormat/>
-  </w:style>
-  <w:style w:type="character" w:default="1" w:styleId="DefaultParagraphFont">
-    <w:name w:val="Default Paragraph Font"/>
-    <w:uiPriority w:val="1"/>
-    <w:semiHidden/>
-    <w:unhideWhenUsed/>
-  </w:style>
-  <w:style w:type="table" w:default="1" w:styleId="TableNormal">
-    <w:name w:val="Normal Table"/>
-    <w:uiPriority w:val="99"/>
-    <w:semiHidden/>
-    <w:unhideWhenUsed/>
-    <w:tblPr>
-      <w:tblInd w:w="0" w:type="dxa"/>
-      <w:tblCellMar>
-        <w:top w:w="0" w:type="dxa"/>
-        <w:left w:w="108" w:type="dxa"/>
-        <w:bottom w:w="0" w:type="dxa"/>
-        <w:right w:w="108" w:type="dxa"/>
-      </w:tblCellMar>
-    </w:tblPr>
-  </w:style>
-  <w:style w:type="numbering" w:default="1" w:styleId="NoList">
-    <w:name w:val="No List"/>
-    <w:uiPriority w:val="99"/>
-    <w:semiHidden/>
-    <w:unhideWhenUsed/>
+      <w:shd w:val="clear" w:fill="f8f8f8"/>
+    </w:rPr>
   </w:style>
 </w:styles>
 </file>

</xml_diff>